<commit_message>
Ajuste no TFC Add Teste
</commit_message>
<xml_diff>
--- a/Monografia/Word/TFC Final.docx
+++ b/Monografia/Word/TFC Final.docx
@@ -2056,6 +2056,7 @@
         </w:rPr>
         <w:t xml:space="preserve">, e co-orientador </w:t>
       </w:r>
+      <w:proofErr w:type="spellStart"/>
       <w:r>
         <w:rPr>
           <w:rFonts w:ascii="Times New Roman" w:hAnsi="Times New Roman" w:cs="Times New Roman"/>
@@ -2064,7 +2065,18 @@
           <w:sz w:val="24"/>
           <w:szCs w:val="24"/>
         </w:rPr>
-        <w:t>Msc. Amiraldes Xavier</w:t>
+        <w:t>Msc</w:t>
+      </w:r>
+      <w:proofErr w:type="spellEnd"/>
+      <w:r>
+        <w:rPr>
+          <w:rFonts w:ascii="Times New Roman" w:hAnsi="Times New Roman" w:cs="Times New Roman"/>
+          <w:b/>
+          <w:bCs/>
+          <w:sz w:val="24"/>
+          <w:szCs w:val="24"/>
+        </w:rPr>
+        <w:t>. Amiraldes Xavier</w:t>
       </w:r>
       <w:r>
         <w:rPr>
@@ -2140,8 +2152,20 @@
           <w:sz w:val="24"/>
           <w:szCs w:val="24"/>
         </w:rPr>
-        <w:t>Director Fernando Zage</w:t>
-      </w:r>
+        <w:t xml:space="preserve">Director Fernando </w:t>
+      </w:r>
+      <w:proofErr w:type="spellStart"/>
+      <w:r>
+        <w:rPr>
+          <w:rFonts w:ascii="Times New Roman" w:hAnsi="Times New Roman" w:cs="Times New Roman"/>
+          <w:b/>
+          <w:bCs/>
+          <w:sz w:val="24"/>
+          <w:szCs w:val="24"/>
+        </w:rPr>
+        <w:t>Zage</w:t>
+      </w:r>
+      <w:proofErr w:type="spellEnd"/>
       <w:r>
         <w:rPr>
           <w:rFonts w:ascii="Times New Roman" w:hAnsi="Times New Roman" w:cs="Times New Roman"/>
@@ -3028,6 +3052,7 @@
         </w:rPr>
         <w:t xml:space="preserve">Keys Words: </w:t>
       </w:r>
+      <w:proofErr w:type="spellStart"/>
       <w:r>
         <w:rPr>
           <w:rFonts w:ascii="Times New Roman" w:hAnsi="Times New Roman" w:cs="Times New Roman"/>
@@ -3035,7 +3060,37 @@
           <w:szCs w:val="24"/>
           <w:lang w:val="en-US"/>
         </w:rPr>
-        <w:t xml:space="preserve">Managment; citizen; Malanje; </w:t>
+        <w:t>Managment</w:t>
+      </w:r>
+      <w:proofErr w:type="spellEnd"/>
+      <w:r>
+        <w:rPr>
+          <w:rFonts w:ascii="Times New Roman" w:hAnsi="Times New Roman" w:cs="Times New Roman"/>
+          <w:sz w:val="24"/>
+          <w:szCs w:val="24"/>
+          <w:lang w:val="en-US"/>
+        </w:rPr>
+        <w:t xml:space="preserve">; citizen; </w:t>
+      </w:r>
+      <w:proofErr w:type="spellStart"/>
+      <w:r>
+        <w:rPr>
+          <w:rFonts w:ascii="Times New Roman" w:hAnsi="Times New Roman" w:cs="Times New Roman"/>
+          <w:sz w:val="24"/>
+          <w:szCs w:val="24"/>
+          <w:lang w:val="en-US"/>
+        </w:rPr>
+        <w:t>Malanje</w:t>
+      </w:r>
+      <w:proofErr w:type="spellEnd"/>
+      <w:r>
+        <w:rPr>
+          <w:rFonts w:ascii="Times New Roman" w:hAnsi="Times New Roman" w:cs="Times New Roman"/>
+          <w:sz w:val="24"/>
+          <w:szCs w:val="24"/>
+          <w:lang w:val="en-US"/>
+        </w:rPr>
+        <w:t xml:space="preserve">; </w:t>
       </w:r>
       <w:r>
         <w:rPr>
@@ -3238,6 +3293,7 @@
               </w:rPr>
               <w:t>-</w:t>
             </w:r>
+            <w:proofErr w:type="spellStart"/>
             <w:r>
               <w:rPr>
                 <w:rFonts w:ascii="Times New Roman" w:hAnsi="Times New Roman" w:cs="Times New Roman"/>
@@ -3246,6 +3302,7 @@
               </w:rPr>
               <w:t>Asynchronous</w:t>
             </w:r>
+            <w:proofErr w:type="spellEnd"/>
             <w:r>
               <w:rPr>
                 <w:rFonts w:ascii="Times New Roman" w:hAnsi="Times New Roman" w:cs="Times New Roman"/>
@@ -3307,13 +3364,41 @@
               </w:rPr>
               <w:t>-</w:t>
             </w:r>
+            <w:proofErr w:type="spellStart"/>
             <w:r>
               <w:rPr>
                 <w:rFonts w:ascii="Times New Roman" w:hAnsi="Times New Roman" w:cs="Times New Roman"/>
                 <w:sz w:val="24"/>
                 <w:szCs w:val="24"/>
               </w:rPr>
-              <w:t>Application Programming Interface</w:t>
+              <w:t>Application</w:t>
+            </w:r>
+            <w:proofErr w:type="spellEnd"/>
+            <w:r>
+              <w:rPr>
+                <w:rFonts w:ascii="Times New Roman" w:hAnsi="Times New Roman" w:cs="Times New Roman"/>
+                <w:sz w:val="24"/>
+                <w:szCs w:val="24"/>
+              </w:rPr>
+              <w:t xml:space="preserve"> </w:t>
+            </w:r>
+            <w:proofErr w:type="spellStart"/>
+            <w:r>
+              <w:rPr>
+                <w:rFonts w:ascii="Times New Roman" w:hAnsi="Times New Roman" w:cs="Times New Roman"/>
+                <w:sz w:val="24"/>
+                <w:szCs w:val="24"/>
+              </w:rPr>
+              <w:t>Programming</w:t>
+            </w:r>
+            <w:proofErr w:type="spellEnd"/>
+            <w:r>
+              <w:rPr>
+                <w:rFonts w:ascii="Times New Roman" w:hAnsi="Times New Roman" w:cs="Times New Roman"/>
+                <w:sz w:val="24"/>
+                <w:szCs w:val="24"/>
+              </w:rPr>
+              <w:t xml:space="preserve"> Interface</w:t>
             </w:r>
           </w:p>
         </w:tc>
@@ -3363,8 +3448,18 @@
                 <w:sz w:val="24"/>
                 <w:szCs w:val="24"/>
               </w:rPr>
-              <w:t>-Active Server page</w:t>
-            </w:r>
+              <w:t xml:space="preserve">-Active Server </w:t>
+            </w:r>
+            <w:proofErr w:type="spellStart"/>
+            <w:r>
+              <w:rPr>
+                <w:rFonts w:ascii="Times New Roman" w:hAnsi="Times New Roman" w:cs="Times New Roman"/>
+                <w:sz w:val="24"/>
+                <w:szCs w:val="24"/>
+              </w:rPr>
+              <w:t>page</w:t>
+            </w:r>
+            <w:proofErr w:type="spellEnd"/>
           </w:p>
         </w:tc>
       </w:tr>
@@ -3475,6 +3570,7 @@
               </w:rPr>
               <w:t xml:space="preserve">-Computer -Aided Software </w:t>
             </w:r>
+            <w:proofErr w:type="spellStart"/>
             <w:r>
               <w:rPr>
                 <w:rFonts w:ascii="Times New Roman" w:hAnsi="Times New Roman" w:cs="Times New Roman"/>
@@ -3483,6 +3579,7 @@
               </w:rPr>
               <w:t>Engineering</w:t>
             </w:r>
+            <w:proofErr w:type="spellEnd"/>
           </w:p>
         </w:tc>
       </w:tr>
@@ -3581,8 +3678,36 @@
                 <w:sz w:val="24"/>
                 <w:szCs w:val="24"/>
               </w:rPr>
-              <w:t>-Common Language Runtime</w:t>
-            </w:r>
+              <w:t>-</w:t>
+            </w:r>
+            <w:proofErr w:type="spellStart"/>
+            <w:r>
+              <w:rPr>
+                <w:rFonts w:ascii="Times New Roman" w:hAnsi="Times New Roman" w:cs="Times New Roman"/>
+                <w:sz w:val="24"/>
+                <w:szCs w:val="24"/>
+              </w:rPr>
+              <w:t>Common</w:t>
+            </w:r>
+            <w:proofErr w:type="spellEnd"/>
+            <w:r>
+              <w:rPr>
+                <w:rFonts w:ascii="Times New Roman" w:hAnsi="Times New Roman" w:cs="Times New Roman"/>
+                <w:sz w:val="24"/>
+                <w:szCs w:val="24"/>
+              </w:rPr>
+              <w:t xml:space="preserve"> Language </w:t>
+            </w:r>
+            <w:proofErr w:type="spellStart"/>
+            <w:r>
+              <w:rPr>
+                <w:rFonts w:ascii="Times New Roman" w:hAnsi="Times New Roman" w:cs="Times New Roman"/>
+                <w:sz w:val="24"/>
+                <w:szCs w:val="24"/>
+              </w:rPr>
+              <w:t>Runtime</w:t>
+            </w:r>
+            <w:proofErr w:type="spellEnd"/>
           </w:p>
         </w:tc>
       </w:tr>
@@ -3685,13 +3810,59 @@
               </w:rPr>
               <w:t>-</w:t>
             </w:r>
+            <w:proofErr w:type="spellStart"/>
             <w:r>
               <w:rPr>
                 <w:rFonts w:ascii="Times New Roman" w:hAnsi="Times New Roman" w:cs="Times New Roman"/>
                 <w:sz w:val="24"/>
                 <w:szCs w:val="24"/>
               </w:rPr>
-              <w:t xml:space="preserve">Definition Architecture Design Implementation  </w:t>
+              <w:t>Definition</w:t>
+            </w:r>
+            <w:proofErr w:type="spellEnd"/>
+            <w:r>
+              <w:rPr>
+                <w:rFonts w:ascii="Times New Roman" w:hAnsi="Times New Roman" w:cs="Times New Roman"/>
+                <w:sz w:val="24"/>
+                <w:szCs w:val="24"/>
+              </w:rPr>
+              <w:t xml:space="preserve"> </w:t>
+            </w:r>
+            <w:proofErr w:type="spellStart"/>
+            <w:r>
+              <w:rPr>
+                <w:rFonts w:ascii="Times New Roman" w:hAnsi="Times New Roman" w:cs="Times New Roman"/>
+                <w:sz w:val="24"/>
+                <w:szCs w:val="24"/>
+              </w:rPr>
+              <w:t>Architecture</w:t>
+            </w:r>
+            <w:proofErr w:type="spellEnd"/>
+            <w:r>
+              <w:rPr>
+                <w:rFonts w:ascii="Times New Roman" w:hAnsi="Times New Roman" w:cs="Times New Roman"/>
+                <w:sz w:val="24"/>
+                <w:szCs w:val="24"/>
+              </w:rPr>
+              <w:t xml:space="preserve"> Design </w:t>
+            </w:r>
+            <w:proofErr w:type="spellStart"/>
+            <w:r>
+              <w:rPr>
+                <w:rFonts w:ascii="Times New Roman" w:hAnsi="Times New Roman" w:cs="Times New Roman"/>
+                <w:sz w:val="24"/>
+                <w:szCs w:val="24"/>
+              </w:rPr>
+              <w:t>Implementation</w:t>
+            </w:r>
+            <w:proofErr w:type="spellEnd"/>
+            <w:r>
+              <w:rPr>
+                <w:rFonts w:ascii="Times New Roman" w:hAnsi="Times New Roman" w:cs="Times New Roman"/>
+                <w:sz w:val="24"/>
+                <w:szCs w:val="24"/>
+              </w:rPr>
+              <w:t xml:space="preserve">  </w:t>
             </w:r>
           </w:p>
         </w:tc>
@@ -3852,7 +4023,25 @@
                 <w:sz w:val="24"/>
                 <w:szCs w:val="24"/>
               </w:rPr>
-              <w:t>-Data Definition Language</w:t>
+              <w:t xml:space="preserve">-Data </w:t>
+            </w:r>
+            <w:proofErr w:type="spellStart"/>
+            <w:r>
+              <w:rPr>
+                <w:rFonts w:ascii="Times New Roman" w:hAnsi="Times New Roman" w:cs="Times New Roman"/>
+                <w:sz w:val="24"/>
+                <w:szCs w:val="24"/>
+              </w:rPr>
+              <w:t>Definition</w:t>
+            </w:r>
+            <w:proofErr w:type="spellEnd"/>
+            <w:r>
+              <w:rPr>
+                <w:rFonts w:ascii="Times New Roman" w:hAnsi="Times New Roman" w:cs="Times New Roman"/>
+                <w:sz w:val="24"/>
+                <w:szCs w:val="24"/>
+              </w:rPr>
+              <w:t xml:space="preserve"> Language</w:t>
             </w:r>
           </w:p>
         </w:tc>
@@ -3904,7 +4093,27 @@
                 <w:szCs w:val="24"/>
                 <w:lang w:val="en-US"/>
               </w:rPr>
-              <w:t>-Dinamic Host Configuration Protocol</w:t>
+              <w:t>-</w:t>
+            </w:r>
+            <w:proofErr w:type="spellStart"/>
+            <w:r>
+              <w:rPr>
+                <w:rFonts w:ascii="Times New Roman" w:hAnsi="Times New Roman" w:cs="Times New Roman"/>
+                <w:sz w:val="24"/>
+                <w:szCs w:val="24"/>
+                <w:lang w:val="en-US"/>
+              </w:rPr>
+              <w:t>Dinamic</w:t>
+            </w:r>
+            <w:proofErr w:type="spellEnd"/>
+            <w:r>
+              <w:rPr>
+                <w:rFonts w:ascii="Times New Roman" w:hAnsi="Times New Roman" w:cs="Times New Roman"/>
+                <w:sz w:val="24"/>
+                <w:szCs w:val="24"/>
+                <w:lang w:val="en-US"/>
+              </w:rPr>
+              <w:t xml:space="preserve"> Host Configuration Protocol</w:t>
             </w:r>
           </w:p>
         </w:tc>
@@ -3953,8 +4162,9 @@
                 <w:szCs w:val="24"/>
                 <w:lang w:val="en-US"/>
               </w:rPr>
-              <w:t xml:space="preserve">-Biblioteca de </w:t>
-            </w:r>
+              <w:t>-</w:t>
+            </w:r>
+            <w:proofErr w:type="spellStart"/>
             <w:r>
               <w:rPr>
                 <w:rFonts w:ascii="Times New Roman" w:hAnsi="Times New Roman" w:cs="Times New Roman"/>
@@ -3962,8 +4172,9 @@
                 <w:szCs w:val="24"/>
                 <w:lang w:val="en-US"/>
               </w:rPr>
-              <w:t>V</w:t>
-            </w:r>
+              <w:t>Biblioteca</w:t>
+            </w:r>
+            <w:proofErr w:type="spellEnd"/>
             <w:r>
               <w:rPr>
                 <w:rFonts w:ascii="Times New Roman" w:hAnsi="Times New Roman" w:cs="Times New Roman"/>
@@ -3971,8 +4182,9 @@
                 <w:szCs w:val="24"/>
                 <w:lang w:val="en-US"/>
               </w:rPr>
-              <w:t xml:space="preserve">ínculo </w:t>
-            </w:r>
+              <w:t xml:space="preserve"> de </w:t>
+            </w:r>
+            <w:proofErr w:type="spellStart"/>
             <w:r>
               <w:rPr>
                 <w:rFonts w:ascii="Times New Roman" w:hAnsi="Times New Roman" w:cs="Times New Roman"/>
@@ -3980,7 +4192,7 @@
                 <w:szCs w:val="24"/>
                 <w:lang w:val="en-US"/>
               </w:rPr>
-              <w:t>D</w:t>
+              <w:t>V</w:t>
             </w:r>
             <w:r>
               <w:rPr>
@@ -3989,7 +4201,46 @@
                 <w:szCs w:val="24"/>
                 <w:lang w:val="en-US"/>
               </w:rPr>
-              <w:t xml:space="preserve">inâmico  </w:t>
+              <w:t>ínculo</w:t>
+            </w:r>
+            <w:proofErr w:type="spellEnd"/>
+            <w:r>
+              <w:rPr>
+                <w:rFonts w:ascii="Times New Roman" w:hAnsi="Times New Roman" w:cs="Times New Roman"/>
+                <w:sz w:val="24"/>
+                <w:szCs w:val="24"/>
+                <w:lang w:val="en-US"/>
+              </w:rPr>
+              <w:t xml:space="preserve"> </w:t>
+            </w:r>
+            <w:proofErr w:type="spellStart"/>
+            <w:r>
+              <w:rPr>
+                <w:rFonts w:ascii="Times New Roman" w:hAnsi="Times New Roman" w:cs="Times New Roman"/>
+                <w:sz w:val="24"/>
+                <w:szCs w:val="24"/>
+                <w:lang w:val="en-US"/>
+              </w:rPr>
+              <w:t>D</w:t>
+            </w:r>
+            <w:r>
+              <w:rPr>
+                <w:rFonts w:ascii="Times New Roman" w:hAnsi="Times New Roman" w:cs="Times New Roman"/>
+                <w:sz w:val="24"/>
+                <w:szCs w:val="24"/>
+                <w:lang w:val="en-US"/>
+              </w:rPr>
+              <w:t>inâmico</w:t>
+            </w:r>
+            <w:proofErr w:type="spellEnd"/>
+            <w:r>
+              <w:rPr>
+                <w:rFonts w:ascii="Times New Roman" w:hAnsi="Times New Roman" w:cs="Times New Roman"/>
+                <w:sz w:val="24"/>
+                <w:szCs w:val="24"/>
+                <w:lang w:val="en-US"/>
+              </w:rPr>
+              <w:t xml:space="preserve">  </w:t>
             </w:r>
           </w:p>
         </w:tc>
@@ -4039,8 +4290,36 @@
                 <w:sz w:val="24"/>
                 <w:szCs w:val="24"/>
               </w:rPr>
-              <w:t>-Dynamic Link Library</w:t>
-            </w:r>
+              <w:t>-</w:t>
+            </w:r>
+            <w:proofErr w:type="spellStart"/>
+            <w:r>
+              <w:rPr>
+                <w:rFonts w:ascii="Times New Roman" w:hAnsi="Times New Roman" w:cs="Times New Roman"/>
+                <w:sz w:val="24"/>
+                <w:szCs w:val="24"/>
+              </w:rPr>
+              <w:t>Dynamic</w:t>
+            </w:r>
+            <w:proofErr w:type="spellEnd"/>
+            <w:r>
+              <w:rPr>
+                <w:rFonts w:ascii="Times New Roman" w:hAnsi="Times New Roman" w:cs="Times New Roman"/>
+                <w:sz w:val="24"/>
+                <w:szCs w:val="24"/>
+              </w:rPr>
+              <w:t xml:space="preserve"> Link </w:t>
+            </w:r>
+            <w:proofErr w:type="spellStart"/>
+            <w:r>
+              <w:rPr>
+                <w:rFonts w:ascii="Times New Roman" w:hAnsi="Times New Roman" w:cs="Times New Roman"/>
+                <w:sz w:val="24"/>
+                <w:szCs w:val="24"/>
+              </w:rPr>
+              <w:t>Library</w:t>
+            </w:r>
+            <w:proofErr w:type="spellEnd"/>
           </w:p>
         </w:tc>
       </w:tr>
@@ -4193,7 +4472,25 @@
                 <w:sz w:val="24"/>
                 <w:szCs w:val="24"/>
               </w:rPr>
-              <w:t>-Data Query Language</w:t>
+              <w:t xml:space="preserve">-Data </w:t>
+            </w:r>
+            <w:proofErr w:type="spellStart"/>
+            <w:r>
+              <w:rPr>
+                <w:rFonts w:ascii="Times New Roman" w:hAnsi="Times New Roman" w:cs="Times New Roman"/>
+                <w:sz w:val="24"/>
+                <w:szCs w:val="24"/>
+              </w:rPr>
+              <w:t>Query</w:t>
+            </w:r>
+            <w:proofErr w:type="spellEnd"/>
+            <w:r>
+              <w:rPr>
+                <w:rFonts w:ascii="Times New Roman" w:hAnsi="Times New Roman" w:cs="Times New Roman"/>
+                <w:sz w:val="24"/>
+                <w:szCs w:val="24"/>
+              </w:rPr>
+              <w:t xml:space="preserve"> Language</w:t>
             </w:r>
           </w:p>
         </w:tc>
@@ -4244,7 +4541,25 @@
                 <w:sz w:val="24"/>
                 <w:szCs w:val="24"/>
               </w:rPr>
-              <w:t xml:space="preserve">-Data Transaction Language </w:t>
+              <w:t xml:space="preserve">-Data </w:t>
+            </w:r>
+            <w:proofErr w:type="spellStart"/>
+            <w:r>
+              <w:rPr>
+                <w:rFonts w:ascii="Times New Roman" w:hAnsi="Times New Roman" w:cs="Times New Roman"/>
+                <w:sz w:val="24"/>
+                <w:szCs w:val="24"/>
+              </w:rPr>
+              <w:t>Transaction</w:t>
+            </w:r>
+            <w:proofErr w:type="spellEnd"/>
+            <w:r>
+              <w:rPr>
+                <w:rFonts w:ascii="Times New Roman" w:hAnsi="Times New Roman" w:cs="Times New Roman"/>
+                <w:sz w:val="24"/>
+                <w:szCs w:val="24"/>
+              </w:rPr>
+              <w:t xml:space="preserve"> Language </w:t>
             </w:r>
           </w:p>
         </w:tc>
@@ -4294,8 +4609,36 @@
                 <w:sz w:val="24"/>
                 <w:szCs w:val="24"/>
               </w:rPr>
-              <w:t>-Enterprise Application Integration</w:t>
-            </w:r>
+              <w:t xml:space="preserve">-Enterprise </w:t>
+            </w:r>
+            <w:proofErr w:type="spellStart"/>
+            <w:r>
+              <w:rPr>
+                <w:rFonts w:ascii="Times New Roman" w:hAnsi="Times New Roman" w:cs="Times New Roman"/>
+                <w:sz w:val="24"/>
+                <w:szCs w:val="24"/>
+              </w:rPr>
+              <w:t>Application</w:t>
+            </w:r>
+            <w:proofErr w:type="spellEnd"/>
+            <w:r>
+              <w:rPr>
+                <w:rFonts w:ascii="Times New Roman" w:hAnsi="Times New Roman" w:cs="Times New Roman"/>
+                <w:sz w:val="24"/>
+                <w:szCs w:val="24"/>
+              </w:rPr>
+              <w:t xml:space="preserve"> </w:t>
+            </w:r>
+            <w:proofErr w:type="spellStart"/>
+            <w:r>
+              <w:rPr>
+                <w:rFonts w:ascii="Times New Roman" w:hAnsi="Times New Roman" w:cs="Times New Roman"/>
+                <w:sz w:val="24"/>
+                <w:szCs w:val="24"/>
+              </w:rPr>
+              <w:t>Integration</w:t>
+            </w:r>
+            <w:proofErr w:type="spellEnd"/>
           </w:p>
         </w:tc>
       </w:tr>
@@ -4345,7 +4688,61 @@
                 <w:sz w:val="24"/>
                 <w:szCs w:val="24"/>
               </w:rPr>
-              <w:t xml:space="preserve">-Feature Driven Development </w:t>
+              <w:t>-</w:t>
+            </w:r>
+            <w:proofErr w:type="spellStart"/>
+            <w:r>
+              <w:rPr>
+                <w:rFonts w:ascii="Times New Roman" w:hAnsi="Times New Roman" w:cs="Times New Roman"/>
+                <w:sz w:val="24"/>
+                <w:szCs w:val="24"/>
+              </w:rPr>
+              <w:t>Feature</w:t>
+            </w:r>
+            <w:proofErr w:type="spellEnd"/>
+            <w:r>
+              <w:rPr>
+                <w:rFonts w:ascii="Times New Roman" w:hAnsi="Times New Roman" w:cs="Times New Roman"/>
+                <w:sz w:val="24"/>
+                <w:szCs w:val="24"/>
+              </w:rPr>
+              <w:t xml:space="preserve"> </w:t>
+            </w:r>
+            <w:proofErr w:type="spellStart"/>
+            <w:r>
+              <w:rPr>
+                <w:rFonts w:ascii="Times New Roman" w:hAnsi="Times New Roman" w:cs="Times New Roman"/>
+                <w:sz w:val="24"/>
+                <w:szCs w:val="24"/>
+              </w:rPr>
+              <w:t>Driven</w:t>
+            </w:r>
+            <w:proofErr w:type="spellEnd"/>
+            <w:r>
+              <w:rPr>
+                <w:rFonts w:ascii="Times New Roman" w:hAnsi="Times New Roman" w:cs="Times New Roman"/>
+                <w:sz w:val="24"/>
+                <w:szCs w:val="24"/>
+              </w:rPr>
+              <w:t xml:space="preserve"> </w:t>
+            </w:r>
+            <w:proofErr w:type="spellStart"/>
+            <w:r>
+              <w:rPr>
+                <w:rFonts w:ascii="Times New Roman" w:hAnsi="Times New Roman" w:cs="Times New Roman"/>
+                <w:sz w:val="24"/>
+                <w:szCs w:val="24"/>
+              </w:rPr>
+              <w:t>Development</w:t>
+            </w:r>
+            <w:proofErr w:type="spellEnd"/>
+            <w:r>
+              <w:rPr>
+                <w:rFonts w:ascii="Times New Roman" w:hAnsi="Times New Roman" w:cs="Times New Roman"/>
+                <w:sz w:val="24"/>
+                <w:szCs w:val="24"/>
+              </w:rPr>
+              <w:t xml:space="preserve"> </w:t>
             </w:r>
           </w:p>
         </w:tc>
@@ -4396,8 +4793,36 @@
                 <w:sz w:val="24"/>
                 <w:szCs w:val="24"/>
               </w:rPr>
-              <w:t>-Foreign Key</w:t>
-            </w:r>
+              <w:t>-</w:t>
+            </w:r>
+            <w:proofErr w:type="spellStart"/>
+            <w:r>
+              <w:rPr>
+                <w:rFonts w:ascii="Times New Roman" w:hAnsi="Times New Roman" w:cs="Times New Roman"/>
+                <w:sz w:val="24"/>
+                <w:szCs w:val="24"/>
+              </w:rPr>
+              <w:t>Foreign</w:t>
+            </w:r>
+            <w:proofErr w:type="spellEnd"/>
+            <w:r>
+              <w:rPr>
+                <w:rFonts w:ascii="Times New Roman" w:hAnsi="Times New Roman" w:cs="Times New Roman"/>
+                <w:sz w:val="24"/>
+                <w:szCs w:val="24"/>
+              </w:rPr>
+              <w:t xml:space="preserve"> </w:t>
+            </w:r>
+            <w:proofErr w:type="spellStart"/>
+            <w:r>
+              <w:rPr>
+                <w:rFonts w:ascii="Times New Roman" w:hAnsi="Times New Roman" w:cs="Times New Roman"/>
+                <w:sz w:val="24"/>
+                <w:szCs w:val="24"/>
+              </w:rPr>
+              <w:t>Key</w:t>
+            </w:r>
+            <w:proofErr w:type="spellEnd"/>
           </w:p>
         </w:tc>
       </w:tr>
@@ -4505,7 +4930,43 @@
                 <w:sz w:val="24"/>
                 <w:szCs w:val="24"/>
               </w:rPr>
-              <w:t>-Graphical User Interface</w:t>
+              <w:t>-</w:t>
+            </w:r>
+            <w:proofErr w:type="spellStart"/>
+            <w:r>
+              <w:rPr>
+                <w:rFonts w:ascii="Times New Roman" w:hAnsi="Times New Roman" w:cs="Times New Roman"/>
+                <w:sz w:val="24"/>
+                <w:szCs w:val="24"/>
+              </w:rPr>
+              <w:t>Graphical</w:t>
+            </w:r>
+            <w:proofErr w:type="spellEnd"/>
+            <w:r>
+              <w:rPr>
+                <w:rFonts w:ascii="Times New Roman" w:hAnsi="Times New Roman" w:cs="Times New Roman"/>
+                <w:sz w:val="24"/>
+                <w:szCs w:val="24"/>
+              </w:rPr>
+              <w:t xml:space="preserve"> </w:t>
+            </w:r>
+            <w:proofErr w:type="spellStart"/>
+            <w:r>
+              <w:rPr>
+                <w:rFonts w:ascii="Times New Roman" w:hAnsi="Times New Roman" w:cs="Times New Roman"/>
+                <w:sz w:val="24"/>
+                <w:szCs w:val="24"/>
+              </w:rPr>
+              <w:t>User</w:t>
+            </w:r>
+            <w:proofErr w:type="spellEnd"/>
+            <w:r>
+              <w:rPr>
+                <w:rFonts w:ascii="Times New Roman" w:hAnsi="Times New Roman" w:cs="Times New Roman"/>
+                <w:sz w:val="24"/>
+                <w:szCs w:val="24"/>
+              </w:rPr>
+              <w:t xml:space="preserve"> Interface</w:t>
             </w:r>
           </w:p>
         </w:tc>
@@ -4559,13 +5020,41 @@
               </w:rPr>
               <w:t>-</w:t>
             </w:r>
+            <w:proofErr w:type="spellStart"/>
             <w:r>
               <w:rPr>
                 <w:rFonts w:ascii="Times New Roman" w:hAnsi="Times New Roman" w:cs="Times New Roman"/>
                 <w:sz w:val="24"/>
                 <w:szCs w:val="24"/>
               </w:rPr>
-              <w:t>HyperText Markup Language</w:t>
+              <w:t>HyperText</w:t>
+            </w:r>
+            <w:proofErr w:type="spellEnd"/>
+            <w:r>
+              <w:rPr>
+                <w:rFonts w:ascii="Times New Roman" w:hAnsi="Times New Roman" w:cs="Times New Roman"/>
+                <w:sz w:val="24"/>
+                <w:szCs w:val="24"/>
+              </w:rPr>
+              <w:t xml:space="preserve"> </w:t>
+            </w:r>
+            <w:proofErr w:type="spellStart"/>
+            <w:r>
+              <w:rPr>
+                <w:rFonts w:ascii="Times New Roman" w:hAnsi="Times New Roman" w:cs="Times New Roman"/>
+                <w:sz w:val="24"/>
+                <w:szCs w:val="24"/>
+              </w:rPr>
+              <w:t>Markup</w:t>
+            </w:r>
+            <w:proofErr w:type="spellEnd"/>
+            <w:r>
+              <w:rPr>
+                <w:rFonts w:ascii="Times New Roman" w:hAnsi="Times New Roman" w:cs="Times New Roman"/>
+                <w:sz w:val="24"/>
+                <w:szCs w:val="24"/>
+              </w:rPr>
+              <w:t xml:space="preserve"> Language</w:t>
             </w:r>
           </w:p>
         </w:tc>
@@ -4616,7 +5105,61 @@
                 <w:sz w:val="24"/>
                 <w:szCs w:val="24"/>
               </w:rPr>
-              <w:t xml:space="preserve">-Integrated Development Environment </w:t>
+              <w:t>-</w:t>
+            </w:r>
+            <w:proofErr w:type="spellStart"/>
+            <w:r>
+              <w:rPr>
+                <w:rFonts w:ascii="Times New Roman" w:hAnsi="Times New Roman" w:cs="Times New Roman"/>
+                <w:sz w:val="24"/>
+                <w:szCs w:val="24"/>
+              </w:rPr>
+              <w:t>Integrated</w:t>
+            </w:r>
+            <w:proofErr w:type="spellEnd"/>
+            <w:r>
+              <w:rPr>
+                <w:rFonts w:ascii="Times New Roman" w:hAnsi="Times New Roman" w:cs="Times New Roman"/>
+                <w:sz w:val="24"/>
+                <w:szCs w:val="24"/>
+              </w:rPr>
+              <w:t xml:space="preserve"> </w:t>
+            </w:r>
+            <w:proofErr w:type="spellStart"/>
+            <w:r>
+              <w:rPr>
+                <w:rFonts w:ascii="Times New Roman" w:hAnsi="Times New Roman" w:cs="Times New Roman"/>
+                <w:sz w:val="24"/>
+                <w:szCs w:val="24"/>
+              </w:rPr>
+              <w:t>Development</w:t>
+            </w:r>
+            <w:proofErr w:type="spellEnd"/>
+            <w:r>
+              <w:rPr>
+                <w:rFonts w:ascii="Times New Roman" w:hAnsi="Times New Roman" w:cs="Times New Roman"/>
+                <w:sz w:val="24"/>
+                <w:szCs w:val="24"/>
+              </w:rPr>
+              <w:t xml:space="preserve"> </w:t>
+            </w:r>
+            <w:proofErr w:type="spellStart"/>
+            <w:r>
+              <w:rPr>
+                <w:rFonts w:ascii="Times New Roman" w:hAnsi="Times New Roman" w:cs="Times New Roman"/>
+                <w:sz w:val="24"/>
+                <w:szCs w:val="24"/>
+              </w:rPr>
+              <w:t>Environment</w:t>
+            </w:r>
+            <w:proofErr w:type="spellEnd"/>
+            <w:r>
+              <w:rPr>
+                <w:rFonts w:ascii="Times New Roman" w:hAnsi="Times New Roman" w:cs="Times New Roman"/>
+                <w:sz w:val="24"/>
+                <w:szCs w:val="24"/>
+              </w:rPr>
+              <w:t xml:space="preserve"> </w:t>
             </w:r>
           </w:p>
         </w:tc>
@@ -4870,7 +5413,61 @@
                 <w:sz w:val="24"/>
                 <w:szCs w:val="24"/>
               </w:rPr>
-              <w:t xml:space="preserve">-International Organization Standardization  </w:t>
+              <w:t>-</w:t>
+            </w:r>
+            <w:proofErr w:type="spellStart"/>
+            <w:r>
+              <w:rPr>
+                <w:rFonts w:ascii="Times New Roman" w:hAnsi="Times New Roman" w:cs="Times New Roman"/>
+                <w:sz w:val="24"/>
+                <w:szCs w:val="24"/>
+              </w:rPr>
+              <w:t>International</w:t>
+            </w:r>
+            <w:proofErr w:type="spellEnd"/>
+            <w:r>
+              <w:rPr>
+                <w:rFonts w:ascii="Times New Roman" w:hAnsi="Times New Roman" w:cs="Times New Roman"/>
+                <w:sz w:val="24"/>
+                <w:szCs w:val="24"/>
+              </w:rPr>
+              <w:t xml:space="preserve"> </w:t>
+            </w:r>
+            <w:proofErr w:type="spellStart"/>
+            <w:r>
+              <w:rPr>
+                <w:rFonts w:ascii="Times New Roman" w:hAnsi="Times New Roman" w:cs="Times New Roman"/>
+                <w:sz w:val="24"/>
+                <w:szCs w:val="24"/>
+              </w:rPr>
+              <w:t>Organization</w:t>
+            </w:r>
+            <w:proofErr w:type="spellEnd"/>
+            <w:r>
+              <w:rPr>
+                <w:rFonts w:ascii="Times New Roman" w:hAnsi="Times New Roman" w:cs="Times New Roman"/>
+                <w:sz w:val="24"/>
+                <w:szCs w:val="24"/>
+              </w:rPr>
+              <w:t xml:space="preserve"> </w:t>
+            </w:r>
+            <w:proofErr w:type="spellStart"/>
+            <w:r>
+              <w:rPr>
+                <w:rFonts w:ascii="Times New Roman" w:hAnsi="Times New Roman" w:cs="Times New Roman"/>
+                <w:sz w:val="24"/>
+                <w:szCs w:val="24"/>
+              </w:rPr>
+              <w:t>Standardization</w:t>
+            </w:r>
+            <w:proofErr w:type="spellEnd"/>
+            <w:r>
+              <w:rPr>
+                <w:rFonts w:ascii="Times New Roman" w:hAnsi="Times New Roman" w:cs="Times New Roman"/>
+                <w:sz w:val="24"/>
+                <w:szCs w:val="24"/>
+              </w:rPr>
+              <w:t xml:space="preserve">  </w:t>
             </w:r>
           </w:p>
         </w:tc>
@@ -4971,7 +5568,43 @@
                 <w:sz w:val="24"/>
                 <w:szCs w:val="24"/>
               </w:rPr>
-              <w:t>-Lightweight Directory Access Protocol</w:t>
+              <w:t>-</w:t>
+            </w:r>
+            <w:proofErr w:type="spellStart"/>
+            <w:r>
+              <w:rPr>
+                <w:rFonts w:ascii="Times New Roman" w:hAnsi="Times New Roman" w:cs="Times New Roman"/>
+                <w:sz w:val="24"/>
+                <w:szCs w:val="24"/>
+              </w:rPr>
+              <w:t>Lightweight</w:t>
+            </w:r>
+            <w:proofErr w:type="spellEnd"/>
+            <w:r>
+              <w:rPr>
+                <w:rFonts w:ascii="Times New Roman" w:hAnsi="Times New Roman" w:cs="Times New Roman"/>
+                <w:sz w:val="24"/>
+                <w:szCs w:val="24"/>
+              </w:rPr>
+              <w:t xml:space="preserve"> </w:t>
+            </w:r>
+            <w:proofErr w:type="spellStart"/>
+            <w:r>
+              <w:rPr>
+                <w:rFonts w:ascii="Times New Roman" w:hAnsi="Times New Roman" w:cs="Times New Roman"/>
+                <w:sz w:val="24"/>
+                <w:szCs w:val="24"/>
+              </w:rPr>
+              <w:t>Directory</w:t>
+            </w:r>
+            <w:proofErr w:type="spellEnd"/>
+            <w:r>
+              <w:rPr>
+                <w:rFonts w:ascii="Times New Roman" w:hAnsi="Times New Roman" w:cs="Times New Roman"/>
+                <w:sz w:val="24"/>
+                <w:szCs w:val="24"/>
+              </w:rPr>
+              <w:t xml:space="preserve"> Access Protocol</w:t>
             </w:r>
           </w:p>
         </w:tc>
@@ -5070,8 +5703,36 @@
                 <w:sz w:val="24"/>
                 <w:szCs w:val="24"/>
               </w:rPr>
-              <w:t>-Language Integrated Query</w:t>
-            </w:r>
+              <w:t xml:space="preserve">-Language </w:t>
+            </w:r>
+            <w:proofErr w:type="spellStart"/>
+            <w:r>
+              <w:rPr>
+                <w:rFonts w:ascii="Times New Roman" w:hAnsi="Times New Roman" w:cs="Times New Roman"/>
+                <w:sz w:val="24"/>
+                <w:szCs w:val="24"/>
+              </w:rPr>
+              <w:t>Integrated</w:t>
+            </w:r>
+            <w:proofErr w:type="spellEnd"/>
+            <w:r>
+              <w:rPr>
+                <w:rFonts w:ascii="Times New Roman" w:hAnsi="Times New Roman" w:cs="Times New Roman"/>
+                <w:sz w:val="24"/>
+                <w:szCs w:val="24"/>
+              </w:rPr>
+              <w:t xml:space="preserve"> </w:t>
+            </w:r>
+            <w:proofErr w:type="spellStart"/>
+            <w:r>
+              <w:rPr>
+                <w:rFonts w:ascii="Times New Roman" w:hAnsi="Times New Roman" w:cs="Times New Roman"/>
+                <w:sz w:val="24"/>
+                <w:szCs w:val="24"/>
+              </w:rPr>
+              <w:t>Query</w:t>
+            </w:r>
+            <w:proofErr w:type="spellEnd"/>
           </w:p>
         </w:tc>
       </w:tr>
@@ -5334,8 +5995,36 @@
                 <w:sz w:val="24"/>
                 <w:szCs w:val="24"/>
               </w:rPr>
-              <w:t>-Primary Key</w:t>
-            </w:r>
+              <w:t>-</w:t>
+            </w:r>
+            <w:proofErr w:type="spellStart"/>
+            <w:r>
+              <w:rPr>
+                <w:rFonts w:ascii="Times New Roman" w:hAnsi="Times New Roman" w:cs="Times New Roman"/>
+                <w:sz w:val="24"/>
+                <w:szCs w:val="24"/>
+              </w:rPr>
+              <w:t>Primary</w:t>
+            </w:r>
+            <w:proofErr w:type="spellEnd"/>
+            <w:r>
+              <w:rPr>
+                <w:rFonts w:ascii="Times New Roman" w:hAnsi="Times New Roman" w:cs="Times New Roman"/>
+                <w:sz w:val="24"/>
+                <w:szCs w:val="24"/>
+              </w:rPr>
+              <w:t xml:space="preserve"> </w:t>
+            </w:r>
+            <w:proofErr w:type="spellStart"/>
+            <w:r>
+              <w:rPr>
+                <w:rFonts w:ascii="Times New Roman" w:hAnsi="Times New Roman" w:cs="Times New Roman"/>
+                <w:sz w:val="24"/>
+                <w:szCs w:val="24"/>
+              </w:rPr>
+              <w:t>Key</w:t>
+            </w:r>
+            <w:proofErr w:type="spellEnd"/>
           </w:p>
         </w:tc>
       </w:tr>
@@ -5385,7 +6074,43 @@
                 <w:sz w:val="24"/>
                 <w:szCs w:val="24"/>
               </w:rPr>
-              <w:t>-Representation State Transfer</w:t>
+              <w:t>-</w:t>
+            </w:r>
+            <w:proofErr w:type="spellStart"/>
+            <w:r>
+              <w:rPr>
+                <w:rFonts w:ascii="Times New Roman" w:hAnsi="Times New Roman" w:cs="Times New Roman"/>
+                <w:sz w:val="24"/>
+                <w:szCs w:val="24"/>
+              </w:rPr>
+              <w:t>Representation</w:t>
+            </w:r>
+            <w:proofErr w:type="spellEnd"/>
+            <w:r>
+              <w:rPr>
+                <w:rFonts w:ascii="Times New Roman" w:hAnsi="Times New Roman" w:cs="Times New Roman"/>
+                <w:sz w:val="24"/>
+                <w:szCs w:val="24"/>
+              </w:rPr>
+              <w:t xml:space="preserve"> </w:t>
+            </w:r>
+            <w:proofErr w:type="spellStart"/>
+            <w:r>
+              <w:rPr>
+                <w:rFonts w:ascii="Times New Roman" w:hAnsi="Times New Roman" w:cs="Times New Roman"/>
+                <w:sz w:val="24"/>
+                <w:szCs w:val="24"/>
+              </w:rPr>
+              <w:t>State</w:t>
+            </w:r>
+            <w:proofErr w:type="spellEnd"/>
+            <w:r>
+              <w:rPr>
+                <w:rFonts w:ascii="Times New Roman" w:hAnsi="Times New Roman" w:cs="Times New Roman"/>
+                <w:sz w:val="24"/>
+                <w:szCs w:val="24"/>
+              </w:rPr>
+              <w:t xml:space="preserve"> Transfer</w:t>
             </w:r>
           </w:p>
         </w:tc>
@@ -5590,13 +6315,59 @@
               </w:rPr>
               <w:t>-</w:t>
             </w:r>
+            <w:proofErr w:type="spellStart"/>
             <w:r>
               <w:rPr>
                 <w:rFonts w:ascii="Times New Roman" w:hAnsi="Times New Roman" w:cs="Times New Roman"/>
                 <w:sz w:val="24"/>
                 <w:szCs w:val="24"/>
               </w:rPr>
-              <w:t>Create Read Update Delete</w:t>
+              <w:t>Create</w:t>
+            </w:r>
+            <w:proofErr w:type="spellEnd"/>
+            <w:r>
+              <w:rPr>
+                <w:rFonts w:ascii="Times New Roman" w:hAnsi="Times New Roman" w:cs="Times New Roman"/>
+                <w:sz w:val="24"/>
+                <w:szCs w:val="24"/>
+              </w:rPr>
+              <w:t xml:space="preserve"> </w:t>
+            </w:r>
+            <w:proofErr w:type="spellStart"/>
+            <w:r>
+              <w:rPr>
+                <w:rFonts w:ascii="Times New Roman" w:hAnsi="Times New Roman" w:cs="Times New Roman"/>
+                <w:sz w:val="24"/>
+                <w:szCs w:val="24"/>
+              </w:rPr>
+              <w:t>Read</w:t>
+            </w:r>
+            <w:proofErr w:type="spellEnd"/>
+            <w:r>
+              <w:rPr>
+                <w:rFonts w:ascii="Times New Roman" w:hAnsi="Times New Roman" w:cs="Times New Roman"/>
+                <w:sz w:val="24"/>
+                <w:szCs w:val="24"/>
+              </w:rPr>
+              <w:t xml:space="preserve"> </w:t>
+            </w:r>
+            <w:proofErr w:type="spellStart"/>
+            <w:r>
+              <w:rPr>
+                <w:rFonts w:ascii="Times New Roman" w:hAnsi="Times New Roman" w:cs="Times New Roman"/>
+                <w:sz w:val="24"/>
+                <w:szCs w:val="24"/>
+              </w:rPr>
+              <w:t>Update</w:t>
+            </w:r>
+            <w:proofErr w:type="spellEnd"/>
+            <w:r>
+              <w:rPr>
+                <w:rFonts w:ascii="Times New Roman" w:hAnsi="Times New Roman" w:cs="Times New Roman"/>
+                <w:sz w:val="24"/>
+                <w:szCs w:val="24"/>
+              </w:rPr>
+              <w:t xml:space="preserve"> Delete</w:t>
             </w:r>
           </w:p>
         </w:tc>
@@ -5647,7 +6418,43 @@
                 <w:sz w:val="24"/>
                 <w:szCs w:val="24"/>
               </w:rPr>
-              <w:t xml:space="preserve">-Software Development Life Cycle </w:t>
+              <w:t xml:space="preserve">-Software </w:t>
+            </w:r>
+            <w:proofErr w:type="spellStart"/>
+            <w:r>
+              <w:rPr>
+                <w:rFonts w:ascii="Times New Roman" w:hAnsi="Times New Roman" w:cs="Times New Roman"/>
+                <w:sz w:val="24"/>
+                <w:szCs w:val="24"/>
+              </w:rPr>
+              <w:t>Development</w:t>
+            </w:r>
+            <w:proofErr w:type="spellEnd"/>
+            <w:r>
+              <w:rPr>
+                <w:rFonts w:ascii="Times New Roman" w:hAnsi="Times New Roman" w:cs="Times New Roman"/>
+                <w:sz w:val="24"/>
+                <w:szCs w:val="24"/>
+              </w:rPr>
+              <w:t xml:space="preserve"> Life </w:t>
+            </w:r>
+            <w:proofErr w:type="spellStart"/>
+            <w:r>
+              <w:rPr>
+                <w:rFonts w:ascii="Times New Roman" w:hAnsi="Times New Roman" w:cs="Times New Roman"/>
+                <w:sz w:val="24"/>
+                <w:szCs w:val="24"/>
+              </w:rPr>
+              <w:t>Cycle</w:t>
+            </w:r>
+            <w:proofErr w:type="spellEnd"/>
+            <w:r>
+              <w:rPr>
+                <w:rFonts w:ascii="Times New Roman" w:hAnsi="Times New Roman" w:cs="Times New Roman"/>
+                <w:sz w:val="24"/>
+                <w:szCs w:val="24"/>
+              </w:rPr>
+              <w:t xml:space="preserve"> </w:t>
             </w:r>
           </w:p>
         </w:tc>
@@ -5916,7 +6723,25 @@
                 <w:sz w:val="24"/>
                 <w:szCs w:val="24"/>
               </w:rPr>
-              <w:t>-Single Object Application Protocol</w:t>
+              <w:t xml:space="preserve">-Single Object </w:t>
+            </w:r>
+            <w:proofErr w:type="spellStart"/>
+            <w:r>
+              <w:rPr>
+                <w:rFonts w:ascii="Times New Roman" w:hAnsi="Times New Roman" w:cs="Times New Roman"/>
+                <w:sz w:val="24"/>
+                <w:szCs w:val="24"/>
+              </w:rPr>
+              <w:t>Application</w:t>
+            </w:r>
+            <w:proofErr w:type="spellEnd"/>
+            <w:r>
+              <w:rPr>
+                <w:rFonts w:ascii="Times New Roman" w:hAnsi="Times New Roman" w:cs="Times New Roman"/>
+                <w:sz w:val="24"/>
+                <w:szCs w:val="24"/>
+              </w:rPr>
+              <w:t xml:space="preserve"> Protocol</w:t>
             </w:r>
           </w:p>
         </w:tc>
@@ -5967,7 +6792,25 @@
                 <w:sz w:val="24"/>
                 <w:szCs w:val="24"/>
               </w:rPr>
-              <w:t xml:space="preserve">-Single Page Application </w:t>
+              <w:t xml:space="preserve">-Single Page </w:t>
+            </w:r>
+            <w:proofErr w:type="spellStart"/>
+            <w:r>
+              <w:rPr>
+                <w:rFonts w:ascii="Times New Roman" w:hAnsi="Times New Roman" w:cs="Times New Roman"/>
+                <w:sz w:val="24"/>
+                <w:szCs w:val="24"/>
+              </w:rPr>
+              <w:t>Application</w:t>
+            </w:r>
+            <w:proofErr w:type="spellEnd"/>
+            <w:r>
+              <w:rPr>
+                <w:rFonts w:ascii="Times New Roman" w:hAnsi="Times New Roman" w:cs="Times New Roman"/>
+                <w:sz w:val="24"/>
+                <w:szCs w:val="24"/>
+              </w:rPr>
+              <w:t xml:space="preserve"> </w:t>
             </w:r>
           </w:p>
         </w:tc>
@@ -6021,6 +6864,7 @@
               </w:rPr>
               <w:t>-</w:t>
             </w:r>
+            <w:proofErr w:type="spellStart"/>
             <w:r>
               <w:rPr>
                 <w:rFonts w:ascii="Times New Roman" w:hAnsi="Times New Roman" w:cs="Times New Roman"/>
@@ -6029,6 +6873,7 @@
               </w:rPr>
               <w:t>Structured</w:t>
             </w:r>
+            <w:proofErr w:type="spellEnd"/>
             <w:r>
               <w:rPr>
                 <w:rFonts w:ascii="Times New Roman" w:hAnsi="Times New Roman" w:cs="Times New Roman"/>
@@ -6138,7 +6983,43 @@
                 <w:sz w:val="24"/>
                 <w:szCs w:val="24"/>
               </w:rPr>
-              <w:t xml:space="preserve">-Unified Modeling Language </w:t>
+              <w:t>-</w:t>
+            </w:r>
+            <w:proofErr w:type="spellStart"/>
+            <w:r>
+              <w:rPr>
+                <w:rFonts w:ascii="Times New Roman" w:hAnsi="Times New Roman" w:cs="Times New Roman"/>
+                <w:sz w:val="24"/>
+                <w:szCs w:val="24"/>
+              </w:rPr>
+              <w:t>Unified</w:t>
+            </w:r>
+            <w:proofErr w:type="spellEnd"/>
+            <w:r>
+              <w:rPr>
+                <w:rFonts w:ascii="Times New Roman" w:hAnsi="Times New Roman" w:cs="Times New Roman"/>
+                <w:sz w:val="24"/>
+                <w:szCs w:val="24"/>
+              </w:rPr>
+              <w:t xml:space="preserve"> </w:t>
+            </w:r>
+            <w:proofErr w:type="spellStart"/>
+            <w:r>
+              <w:rPr>
+                <w:rFonts w:ascii="Times New Roman" w:hAnsi="Times New Roman" w:cs="Times New Roman"/>
+                <w:sz w:val="24"/>
+                <w:szCs w:val="24"/>
+              </w:rPr>
+              <w:t>Modeling</w:t>
+            </w:r>
+            <w:proofErr w:type="spellEnd"/>
+            <w:r>
+              <w:rPr>
+                <w:rFonts w:ascii="Times New Roman" w:hAnsi="Times New Roman" w:cs="Times New Roman"/>
+                <w:sz w:val="24"/>
+                <w:szCs w:val="24"/>
+              </w:rPr>
+              <w:t xml:space="preserve"> Language </w:t>
             </w:r>
           </w:p>
         </w:tc>
@@ -6189,7 +7070,61 @@
                 <w:sz w:val="24"/>
                 <w:szCs w:val="24"/>
               </w:rPr>
-              <w:t xml:space="preserve">-Uniform Resource Locator </w:t>
+              <w:t>-</w:t>
+            </w:r>
+            <w:proofErr w:type="spellStart"/>
+            <w:r>
+              <w:rPr>
+                <w:rFonts w:ascii="Times New Roman" w:hAnsi="Times New Roman" w:cs="Times New Roman"/>
+                <w:sz w:val="24"/>
+                <w:szCs w:val="24"/>
+              </w:rPr>
+              <w:t>Uniform</w:t>
+            </w:r>
+            <w:proofErr w:type="spellEnd"/>
+            <w:r>
+              <w:rPr>
+                <w:rFonts w:ascii="Times New Roman" w:hAnsi="Times New Roman" w:cs="Times New Roman"/>
+                <w:sz w:val="24"/>
+                <w:szCs w:val="24"/>
+              </w:rPr>
+              <w:t xml:space="preserve"> </w:t>
+            </w:r>
+            <w:proofErr w:type="spellStart"/>
+            <w:r>
+              <w:rPr>
+                <w:rFonts w:ascii="Times New Roman" w:hAnsi="Times New Roman" w:cs="Times New Roman"/>
+                <w:sz w:val="24"/>
+                <w:szCs w:val="24"/>
+              </w:rPr>
+              <w:t>Resource</w:t>
+            </w:r>
+            <w:proofErr w:type="spellEnd"/>
+            <w:r>
+              <w:rPr>
+                <w:rFonts w:ascii="Times New Roman" w:hAnsi="Times New Roman" w:cs="Times New Roman"/>
+                <w:sz w:val="24"/>
+                <w:szCs w:val="24"/>
+              </w:rPr>
+              <w:t xml:space="preserve"> </w:t>
+            </w:r>
+            <w:proofErr w:type="spellStart"/>
+            <w:r>
+              <w:rPr>
+                <w:rFonts w:ascii="Times New Roman" w:hAnsi="Times New Roman" w:cs="Times New Roman"/>
+                <w:sz w:val="24"/>
+                <w:szCs w:val="24"/>
+              </w:rPr>
+              <w:t>Locator</w:t>
+            </w:r>
+            <w:proofErr w:type="spellEnd"/>
+            <w:r>
+              <w:rPr>
+                <w:rFonts w:ascii="Times New Roman" w:hAnsi="Times New Roman" w:cs="Times New Roman"/>
+                <w:sz w:val="24"/>
+                <w:szCs w:val="24"/>
+              </w:rPr>
+              <w:t xml:space="preserve"> </w:t>
             </w:r>
           </w:p>
         </w:tc>
@@ -6240,7 +7175,25 @@
                 <w:sz w:val="24"/>
                 <w:szCs w:val="24"/>
               </w:rPr>
-              <w:t>-World Wide Web</w:t>
+              <w:t>-</w:t>
+            </w:r>
+            <w:proofErr w:type="spellStart"/>
+            <w:r>
+              <w:rPr>
+                <w:rFonts w:ascii="Times New Roman" w:hAnsi="Times New Roman" w:cs="Times New Roman"/>
+                <w:sz w:val="24"/>
+                <w:szCs w:val="24"/>
+              </w:rPr>
+              <w:t>World</w:t>
+            </w:r>
+            <w:proofErr w:type="spellEnd"/>
+            <w:r>
+              <w:rPr>
+                <w:rFonts w:ascii="Times New Roman" w:hAnsi="Times New Roman" w:cs="Times New Roman"/>
+                <w:sz w:val="24"/>
+                <w:szCs w:val="24"/>
+              </w:rPr>
+              <w:t xml:space="preserve"> Wide Web</w:t>
             </w:r>
           </w:p>
         </w:tc>
@@ -6294,13 +7247,41 @@
               </w:rPr>
               <w:t>-</w:t>
             </w:r>
+            <w:proofErr w:type="spellStart"/>
             <w:r>
               <w:rPr>
                 <w:rFonts w:ascii="Times New Roman" w:hAnsi="Times New Roman" w:cs="Times New Roman"/>
                 <w:sz w:val="24"/>
                 <w:szCs w:val="24"/>
               </w:rPr>
-              <w:t>Extensible Markup Language</w:t>
+              <w:t>Extensible</w:t>
+            </w:r>
+            <w:proofErr w:type="spellEnd"/>
+            <w:r>
+              <w:rPr>
+                <w:rFonts w:ascii="Times New Roman" w:hAnsi="Times New Roman" w:cs="Times New Roman"/>
+                <w:sz w:val="24"/>
+                <w:szCs w:val="24"/>
+              </w:rPr>
+              <w:t xml:space="preserve"> </w:t>
+            </w:r>
+            <w:proofErr w:type="spellStart"/>
+            <w:r>
+              <w:rPr>
+                <w:rFonts w:ascii="Times New Roman" w:hAnsi="Times New Roman" w:cs="Times New Roman"/>
+                <w:sz w:val="24"/>
+                <w:szCs w:val="24"/>
+              </w:rPr>
+              <w:t>Markup</w:t>
+            </w:r>
+            <w:proofErr w:type="spellEnd"/>
+            <w:r>
+              <w:rPr>
+                <w:rFonts w:ascii="Times New Roman" w:hAnsi="Times New Roman" w:cs="Times New Roman"/>
+                <w:sz w:val="24"/>
+                <w:szCs w:val="24"/>
+              </w:rPr>
+              <w:t xml:space="preserve"> Language</w:t>
             </w:r>
           </w:p>
         </w:tc>
@@ -6351,8 +7332,18 @@
                 <w:sz w:val="24"/>
                 <w:szCs w:val="24"/>
               </w:rPr>
-              <w:t>-Extreme Programming</w:t>
-            </w:r>
+              <w:t xml:space="preserve">-Extreme </w:t>
+            </w:r>
+            <w:proofErr w:type="spellStart"/>
+            <w:r>
+              <w:rPr>
+                <w:rFonts w:ascii="Times New Roman" w:hAnsi="Times New Roman" w:cs="Times New Roman"/>
+                <w:sz w:val="24"/>
+                <w:szCs w:val="24"/>
+              </w:rPr>
+              <w:t>Programming</w:t>
+            </w:r>
+            <w:proofErr w:type="spellEnd"/>
           </w:p>
         </w:tc>
       </w:tr>
@@ -14490,7 +15481,6 @@
           <w:id w:val="1987585005"/>
           <w:citation/>
         </w:sdtPr>
-        <w:sdtEndPr/>
         <w:sdtContent>
           <w:r>
             <w:rPr>
@@ -17334,7 +18324,25 @@
           <w:bCs/>
           <w:sz w:val="24"/>
         </w:rPr>
-        <w:t>s requisitos de um sistema são as descrições do que o sistema deve fazer, os serviços que oferece e as restrições a seu funcionamento. Esses requisitos reflectem as necessidades dos clientes para um sistema que serve a uma finalidade determinada (SommerVille, 2011).</w:t>
+        <w:t>s requisitos de um sistema são as descrições do que o sistema deve fazer, os serviços que oferece e as restrições a seu funcionamento. Esses requisitos reflectem as necessidades dos clientes para um sistema que serve a uma finalidade determinada (</w:t>
+      </w:r>
+      <w:proofErr w:type="spellStart"/>
+      <w:r>
+        <w:rPr>
+          <w:b w:val="0"/>
+          <w:bCs/>
+          <w:sz w:val="24"/>
+        </w:rPr>
+        <w:t>SommerVille</w:t>
+      </w:r>
+      <w:proofErr w:type="spellEnd"/>
+      <w:r>
+        <w:rPr>
+          <w:b w:val="0"/>
+          <w:bCs/>
+          <w:sz w:val="24"/>
+        </w:rPr>
+        <w:t>, 2011).</w:t>
       </w:r>
     </w:p>
     <w:p>
@@ -18772,7 +19780,25 @@
           <w:bCs/>
           <w:sz w:val="24"/>
         </w:rPr>
-        <w:t>Os Requisitos não funcionais são as restrições impostas para manter o melhor funcionamento do sistema. Segundo Sommerville (2011):</w:t>
+        <w:t xml:space="preserve">Os Requisitos não funcionais são as restrições impostas para manter o melhor funcionamento do sistema. Segundo </w:t>
+      </w:r>
+      <w:proofErr w:type="spellStart"/>
+      <w:r>
+        <w:rPr>
+          <w:b w:val="0"/>
+          <w:bCs/>
+          <w:sz w:val="24"/>
+        </w:rPr>
+        <w:t>Sommerville</w:t>
+      </w:r>
+      <w:proofErr w:type="spellEnd"/>
+      <w:r>
+        <w:rPr>
+          <w:b w:val="0"/>
+          <w:bCs/>
+          <w:sz w:val="24"/>
+        </w:rPr>
+        <w:t xml:space="preserve"> (2011):</w:t>
       </w:r>
       <w:r>
         <w:rPr>
@@ -19531,7 +20557,43 @@
                 <w:color w:val="000000" w:themeColor="text1"/>
                 <w:sz w:val="24"/>
               </w:rPr>
-              <w:t xml:space="preserve">O sistema é capaz de  manter o seu normal  funcionamento  mesmo em situações de grandes requisições </w:t>
+              <w:t xml:space="preserve">O sistema é capaz </w:t>
+            </w:r>
+            <w:r>
+              <w:rPr>
+                <w:b w:val="0"/>
+                <w:bCs/>
+                <w:color w:val="000000" w:themeColor="text1"/>
+                <w:sz w:val="24"/>
+              </w:rPr>
+              <w:t>de manter</w:t>
+            </w:r>
+            <w:r>
+              <w:rPr>
+                <w:b w:val="0"/>
+                <w:bCs/>
+                <w:color w:val="000000" w:themeColor="text1"/>
+                <w:sz w:val="24"/>
+              </w:rPr>
+              <w:t xml:space="preserve"> o seu </w:t>
+            </w:r>
+            <w:r>
+              <w:rPr>
+                <w:b w:val="0"/>
+                <w:bCs/>
+                <w:color w:val="000000" w:themeColor="text1"/>
+                <w:sz w:val="24"/>
+              </w:rPr>
+              <w:t>normal funcionamento mesmo</w:t>
+            </w:r>
+            <w:r>
+              <w:rPr>
+                <w:b w:val="0"/>
+                <w:bCs/>
+                <w:color w:val="000000" w:themeColor="text1"/>
+                <w:sz w:val="24"/>
+              </w:rPr>
+              <w:t xml:space="preserve"> em situações de grandes requisições </w:t>
             </w:r>
           </w:p>
         </w:tc>
@@ -20158,7 +21220,16 @@
                 <w:bCs/>
                 <w:sz w:val="24"/>
               </w:rPr>
-              <w:t>-O sistema não deve permitir o cadastro de perfis de usuário com campos obrigatório v</w:t>
+              <w:t xml:space="preserve">-O sistema não deve permitir o cadastro de perfis de usuário com campos obrigatório </w:t>
+            </w:r>
+            <w:proofErr w:type="spellStart"/>
+            <w:r>
+              <w:rPr>
+                <w:b w:val="0"/>
+                <w:bCs/>
+                <w:sz w:val="24"/>
+              </w:rPr>
+              <w:t>v</w:t>
             </w:r>
             <w:r>
               <w:rPr>
@@ -20174,7 +21245,16 @@
                 <w:bCs/>
                 <w:sz w:val="24"/>
               </w:rPr>
-              <w:t>zio. Campo obrigatório: Descrição do Perfil.</w:t>
+              <w:t>zio</w:t>
+            </w:r>
+            <w:proofErr w:type="spellEnd"/>
+            <w:r>
+              <w:rPr>
+                <w:b w:val="0"/>
+                <w:bCs/>
+                <w:sz w:val="24"/>
+              </w:rPr>
+              <w:t>. Campo obrigatório: Descrição do Perfil.</w:t>
             </w:r>
           </w:p>
         </w:tc>
@@ -21100,14 +22180,27 @@
       <w:r>
         <w:t xml:space="preserve">Tabela </w:t>
       </w:r>
-      <w:fldSimple w:instr=" SEQ Tabela \* ARABIC ">
-        <w:r>
-          <w:rPr>
-            <w:noProof/>
-          </w:rPr>
-          <w:t>1</w:t>
-        </w:r>
-      </w:fldSimple>
+      <w:r>
+        <w:fldChar w:fldCharType="begin"/>
+      </w:r>
+      <w:r>
+        <w:instrText xml:space="preserve"> SEQ Tabela \* ARABIC </w:instrText>
+      </w:r>
+      <w:r>
+        <w:fldChar w:fldCharType="separate"/>
+      </w:r>
+      <w:r>
+        <w:rPr>
+          <w:noProof/>
+        </w:rPr>
+        <w:t>1</w:t>
+      </w:r>
+      <w:r>
+        <w:rPr>
+          <w:noProof/>
+        </w:rPr>
+        <w:fldChar w:fldCharType="end"/>
+      </w:r>
       <w:r>
         <w:t>.3.4:Regras de Negócios</w:t>
       </w:r>
@@ -23732,10 +24825,10 @@
                   <v:path o:extrusionok="f" gradientshapeok="t" o:connecttype="rect"/>
                   <o:lock v:ext="edit" aspectratio="t"/>
                 </v:shapetype>
-                <v:shape id="_x0000_i1025" type="#_x0000_t75" style="width:17.7pt;height:17.7pt" o:ole="">
+                <v:shape id="_x0000_i1025" type="#_x0000_t75" style="width:17.55pt;height:17.55pt" o:ole="">
                   <v:imagedata r:id="rId15" o:title=""/>
                 </v:shape>
-                <o:OLEObject Type="Embed" ProgID="Visio.Drawing.15" ShapeID="_x0000_i1025" DrawAspect="Content" ObjectID="_1662915563" r:id="rId16"/>
+                <o:OLEObject Type="Embed" ProgID="Visio.Drawing.15" ShapeID="_x0000_i1025" DrawAspect="Content" ObjectID="_1662926967" r:id="rId16"/>
               </w:object>
             </w:r>
             <w:r>
@@ -24478,10 +25571,10 @@
             </w:r>
             <w:r>
               <w:object w:dxaOrig="265" w:dyaOrig="264" w14:anchorId="14BBFCBE">
-                <v:shape id="_x0000_i1026" type="#_x0000_t75" style="width:13.55pt;height:13.55pt" o:ole="">
+                <v:shape id="_x0000_i1026" type="#_x0000_t75" style="width:13.75pt;height:13.75pt" o:ole="">
                   <v:imagedata r:id="rId17" o:title=""/>
                 </v:shape>
-                <o:OLEObject Type="Embed" ProgID="Visio.Drawing.15" ShapeID="_x0000_i1026" DrawAspect="Content" ObjectID="_1662915564" r:id="rId18"/>
+                <o:OLEObject Type="Embed" ProgID="Visio.Drawing.15" ShapeID="_x0000_i1026" DrawAspect="Content" ObjectID="_1662926968" r:id="rId18"/>
               </w:object>
             </w:r>
             <w:r>
@@ -25257,10 +26350,10 @@
             </w:r>
             <w:r>
               <w:object w:dxaOrig="312" w:dyaOrig="312" w14:anchorId="0ADBC5C4">
-                <v:shape id="_x0000_i1027" type="#_x0000_t75" style="width:22.45pt;height:22.45pt" o:ole="">
+                <v:shape id="_x0000_i1027" type="#_x0000_t75" style="width:22.55pt;height:22.55pt" o:ole="">
                   <v:imagedata r:id="rId19" o:title=""/>
                 </v:shape>
-                <o:OLEObject Type="Embed" ProgID="Visio.Drawing.15" ShapeID="_x0000_i1027" DrawAspect="Content" ObjectID="_1662915565" r:id="rId20"/>
+                <o:OLEObject Type="Embed" ProgID="Visio.Drawing.15" ShapeID="_x0000_i1027" DrawAspect="Content" ObjectID="_1662926969" r:id="rId20"/>
               </w:object>
             </w:r>
             <w:r>
@@ -27479,10 +28572,10 @@
       </w:pPr>
       <w:r>
         <w:object w:dxaOrig="14761" w:dyaOrig="6885" w14:anchorId="1E42F87F">
-          <v:shape id="_x0000_i1028" type="#_x0000_t75" style="width:453.25pt;height:211.3pt" o:ole="">
+          <v:shape id="_x0000_i1028" type="#_x0000_t75" style="width:453.3pt;height:211.6pt" o:ole="">
             <v:imagedata r:id="rId23" o:title=""/>
           </v:shape>
-          <o:OLEObject Type="Embed" ProgID="Visio.Drawing.15" ShapeID="_x0000_i1028" DrawAspect="Content" ObjectID="_1662915566" r:id="rId24"/>
+          <o:OLEObject Type="Embed" ProgID="Visio.Drawing.15" ShapeID="_x0000_i1028" DrawAspect="Content" ObjectID="_1662926970" r:id="rId24"/>
         </w:object>
       </w:r>
     </w:p>
@@ -27535,10 +28628,10 @@
       </w:pPr>
       <w:r>
         <w:object w:dxaOrig="14371" w:dyaOrig="7830" w14:anchorId="2E3479CA">
-          <v:shape id="_x0000_i1029" type="#_x0000_t75" style="width:453.25pt;height:248.45pt" o:ole="">
+          <v:shape id="_x0000_i1029" type="#_x0000_t75" style="width:453.3pt;height:248.55pt" o:ole="">
             <v:imagedata r:id="rId25" o:title=""/>
           </v:shape>
-          <o:OLEObject Type="Embed" ProgID="Visio.Drawing.15" ShapeID="_x0000_i1029" DrawAspect="Content" ObjectID="_1662915567" r:id="rId26"/>
+          <o:OLEObject Type="Embed" ProgID="Visio.Drawing.15" ShapeID="_x0000_i1029" DrawAspect="Content" ObjectID="_1662926971" r:id="rId26"/>
         </w:object>
       </w:r>
     </w:p>
@@ -27551,10 +28644,10 @@
     <w:p>
       <w:r>
         <w:object w:dxaOrig="14595" w:dyaOrig="7981" w14:anchorId="71474625">
-          <v:shape id="_x0000_i1030" type="#_x0000_t75" style="width:453.25pt;height:248.45pt" o:ole="">
+          <v:shape id="_x0000_i1030" type="#_x0000_t75" style="width:453.3pt;height:248.55pt" o:ole="">
             <v:imagedata r:id="rId27" o:title=""/>
           </v:shape>
-          <o:OLEObject Type="Embed" ProgID="Visio.Drawing.15" ShapeID="_x0000_i1030" DrawAspect="Content" ObjectID="_1662915568" r:id="rId28"/>
+          <o:OLEObject Type="Embed" ProgID="Visio.Drawing.15" ShapeID="_x0000_i1030" DrawAspect="Content" ObjectID="_1662926972" r:id="rId28"/>
         </w:object>
       </w:r>
     </w:p>
@@ -27564,10 +28657,10 @@
     <w:p>
       <w:r>
         <w:object w:dxaOrig="14581" w:dyaOrig="7770" w14:anchorId="57C18871">
-          <v:shape id="_x0000_i1031" type="#_x0000_t75" style="width:453.25pt;height:241.95pt" o:ole="">
+          <v:shape id="_x0000_i1031" type="#_x0000_t75" style="width:453.3pt;height:242.3pt" o:ole="">
             <v:imagedata r:id="rId29" o:title=""/>
           </v:shape>
-          <o:OLEObject Type="Embed" ProgID="Visio.Drawing.15" ShapeID="_x0000_i1031" DrawAspect="Content" ObjectID="_1662915569" r:id="rId30"/>
+          <o:OLEObject Type="Embed" ProgID="Visio.Drawing.15" ShapeID="_x0000_i1031" DrawAspect="Content" ObjectID="_1662926973" r:id="rId30"/>
         </w:object>
       </w:r>
     </w:p>
@@ -27579,10 +28672,10 @@
     <w:p>
       <w:r>
         <w:object w:dxaOrig="14715" w:dyaOrig="7995" w14:anchorId="6089BA1F">
-          <v:shape id="_x0000_i1032" type="#_x0000_t75" style="width:453.25pt;height:246.7pt" o:ole="">
+          <v:shape id="_x0000_i1032" type="#_x0000_t75" style="width:453.3pt;height:246.7pt" o:ole="">
             <v:imagedata r:id="rId31" o:title=""/>
           </v:shape>
-          <o:OLEObject Type="Embed" ProgID="Visio.Drawing.15" ShapeID="_x0000_i1032" DrawAspect="Content" ObjectID="_1662915570" r:id="rId32"/>
+          <o:OLEObject Type="Embed" ProgID="Visio.Drawing.15" ShapeID="_x0000_i1032" DrawAspect="Content" ObjectID="_1662926974" r:id="rId32"/>
         </w:object>
       </w:r>
     </w:p>
@@ -27591,10 +28684,10 @@
     <w:p>
       <w:r>
         <w:object w:dxaOrig="14505" w:dyaOrig="8461" w14:anchorId="6C53D387">
-          <v:shape id="_x0000_i1033" type="#_x0000_t75" style="width:453.25pt;height:264.4pt" o:ole="">
+          <v:shape id="_x0000_i1033" type="#_x0000_t75" style="width:453.3pt;height:264.2pt" o:ole="">
             <v:imagedata r:id="rId33" o:title=""/>
           </v:shape>
-          <o:OLEObject Type="Embed" ProgID="Visio.Drawing.15" ShapeID="_x0000_i1033" DrawAspect="Content" ObjectID="_1662915571" r:id="rId34"/>
+          <o:OLEObject Type="Embed" ProgID="Visio.Drawing.15" ShapeID="_x0000_i1033" DrawAspect="Content" ObjectID="_1662926975" r:id="rId34"/>
         </w:object>
       </w:r>
     </w:p>
@@ -27763,7 +28856,27 @@
           <w:sz w:val="24"/>
         </w:rPr>
         <w:lastRenderedPageBreak/>
-        <w:t xml:space="preserve">depuração, armazenamento de dados, controle de versões e debugs, implantação e execução da </w:t>
+        <w:t xml:space="preserve">depuração, armazenamento de dados, controle de versões e </w:t>
+      </w:r>
+      <w:proofErr w:type="spellStart"/>
+      <w:r>
+        <w:rPr>
+          <w:b w:val="0"/>
+          <w:bCs/>
+          <w:color w:val="000000" w:themeColor="text1"/>
+          <w:sz w:val="24"/>
+        </w:rPr>
+        <w:t>debugs</w:t>
+      </w:r>
+      <w:proofErr w:type="spellEnd"/>
+      <w:r>
+        <w:rPr>
+          <w:b w:val="0"/>
+          <w:bCs/>
+          <w:color w:val="000000" w:themeColor="text1"/>
+          <w:sz w:val="24"/>
+        </w:rPr>
+        <w:t xml:space="preserve">, implantação e execução da </w:t>
       </w:r>
       <w:r>
         <w:rPr>
@@ -27842,14 +28955,65 @@
         </w:rPr>
         <w:t>IDE-</w:t>
       </w:r>
-      <w:r>
-        <w:rPr>
-          <w:b w:val="0"/>
-          <w:bCs/>
-          <w:color w:val="000000" w:themeColor="text1"/>
-          <w:sz w:val="24"/>
-        </w:rPr>
-        <w:t xml:space="preserve">Integrated Development Environment ou seja </w:t>
+      <w:proofErr w:type="spellStart"/>
+      <w:r>
+        <w:rPr>
+          <w:b w:val="0"/>
+          <w:bCs/>
+          <w:color w:val="000000" w:themeColor="text1"/>
+          <w:sz w:val="24"/>
+        </w:rPr>
+        <w:t>Integrated</w:t>
+      </w:r>
+      <w:proofErr w:type="spellEnd"/>
+      <w:r>
+        <w:rPr>
+          <w:b w:val="0"/>
+          <w:bCs/>
+          <w:color w:val="000000" w:themeColor="text1"/>
+          <w:sz w:val="24"/>
+        </w:rPr>
+        <w:t xml:space="preserve"> </w:t>
+      </w:r>
+      <w:proofErr w:type="spellStart"/>
+      <w:r>
+        <w:rPr>
+          <w:b w:val="0"/>
+          <w:bCs/>
+          <w:color w:val="000000" w:themeColor="text1"/>
+          <w:sz w:val="24"/>
+        </w:rPr>
+        <w:t>Development</w:t>
+      </w:r>
+      <w:proofErr w:type="spellEnd"/>
+      <w:r>
+        <w:rPr>
+          <w:b w:val="0"/>
+          <w:bCs/>
+          <w:color w:val="000000" w:themeColor="text1"/>
+          <w:sz w:val="24"/>
+        </w:rPr>
+        <w:t xml:space="preserve"> </w:t>
+      </w:r>
+      <w:proofErr w:type="spellStart"/>
+      <w:r>
+        <w:rPr>
+          <w:b w:val="0"/>
+          <w:bCs/>
+          <w:color w:val="000000" w:themeColor="text1"/>
+          <w:sz w:val="24"/>
+        </w:rPr>
+        <w:t>Environment</w:t>
+      </w:r>
+      <w:proofErr w:type="spellEnd"/>
+      <w:r>
+        <w:rPr>
+          <w:b w:val="0"/>
+          <w:bCs/>
+          <w:color w:val="000000" w:themeColor="text1"/>
+          <w:sz w:val="24"/>
+        </w:rPr>
+        <w:t xml:space="preserve"> ou seja </w:t>
       </w:r>
       <w:r>
         <w:rPr>
@@ -27952,7 +29116,6 @@
           <w:id w:val="-2080054089"/>
           <w:citation/>
         </w:sdtPr>
-        <w:sdtEndPr/>
         <w:sdtContent>
           <w:r>
             <w:rPr>
@@ -28071,7 +29234,6 @@
           <w:id w:val="-1072191669"/>
           <w:citation/>
         </w:sdtPr>
-        <w:sdtEndPr/>
         <w:sdtContent>
           <w:r>
             <w:rPr>
@@ -28181,7 +29343,6 @@
           <w:id w:val="988221709"/>
           <w:citation/>
         </w:sdtPr>
-        <w:sdtEndPr/>
         <w:sdtContent>
           <w:r>
             <w:rPr>
@@ -28298,7 +29459,6 @@
           <w:id w:val="2015020681"/>
           <w:citation/>
         </w:sdtPr>
-        <w:sdtEndPr/>
         <w:sdtContent>
           <w:r>
             <w:rPr>
@@ -28381,6 +29541,7 @@
           <w:sz w:val="24"/>
         </w:rPr>
       </w:pPr>
+      <w:proofErr w:type="spellStart"/>
       <w:r>
         <w:rPr>
           <w:color w:val="000000" w:themeColor="text1"/>
@@ -28388,15 +29549,187 @@
         </w:rPr>
         <w:t>JCPicker</w:t>
       </w:r>
-      <w:r>
-        <w:rPr>
-          <w:b w:val="0"/>
-          <w:bCs/>
-          <w:color w:val="000000" w:themeColor="text1"/>
-          <w:sz w:val="24"/>
-        </w:rPr>
-        <w:t>- é uma ferramenta para capturar a cor de qualquer pixel em qualquer área da tela e exibir seu código em uma variedade de formatos como: html, rgb, hex, hsb, hsv, hsl, hwb, cmy, cmyk e delphi</w:t>
-      </w:r>
+      <w:proofErr w:type="spellEnd"/>
+      <w:r>
+        <w:rPr>
+          <w:b w:val="0"/>
+          <w:bCs/>
+          <w:color w:val="000000" w:themeColor="text1"/>
+          <w:sz w:val="24"/>
+        </w:rPr>
+        <w:t xml:space="preserve">- é uma ferramenta para capturar a cor de qualquer pixel em qualquer área da tela e exibir seu código em uma variedade de formatos como: html, </w:t>
+      </w:r>
+      <w:proofErr w:type="spellStart"/>
+      <w:r>
+        <w:rPr>
+          <w:b w:val="0"/>
+          <w:bCs/>
+          <w:color w:val="000000" w:themeColor="text1"/>
+          <w:sz w:val="24"/>
+        </w:rPr>
+        <w:t>rgb</w:t>
+      </w:r>
+      <w:proofErr w:type="spellEnd"/>
+      <w:r>
+        <w:rPr>
+          <w:b w:val="0"/>
+          <w:bCs/>
+          <w:color w:val="000000" w:themeColor="text1"/>
+          <w:sz w:val="24"/>
+        </w:rPr>
+        <w:t xml:space="preserve">, </w:t>
+      </w:r>
+      <w:proofErr w:type="spellStart"/>
+      <w:r>
+        <w:rPr>
+          <w:b w:val="0"/>
+          <w:bCs/>
+          <w:color w:val="000000" w:themeColor="text1"/>
+          <w:sz w:val="24"/>
+        </w:rPr>
+        <w:t>hex</w:t>
+      </w:r>
+      <w:proofErr w:type="spellEnd"/>
+      <w:r>
+        <w:rPr>
+          <w:b w:val="0"/>
+          <w:bCs/>
+          <w:color w:val="000000" w:themeColor="text1"/>
+          <w:sz w:val="24"/>
+        </w:rPr>
+        <w:t xml:space="preserve">, </w:t>
+      </w:r>
+      <w:proofErr w:type="spellStart"/>
+      <w:r>
+        <w:rPr>
+          <w:b w:val="0"/>
+          <w:bCs/>
+          <w:color w:val="000000" w:themeColor="text1"/>
+          <w:sz w:val="24"/>
+        </w:rPr>
+        <w:t>hsb</w:t>
+      </w:r>
+      <w:proofErr w:type="spellEnd"/>
+      <w:r>
+        <w:rPr>
+          <w:b w:val="0"/>
+          <w:bCs/>
+          <w:color w:val="000000" w:themeColor="text1"/>
+          <w:sz w:val="24"/>
+        </w:rPr>
+        <w:t xml:space="preserve">, </w:t>
+      </w:r>
+      <w:proofErr w:type="spellStart"/>
+      <w:r>
+        <w:rPr>
+          <w:b w:val="0"/>
+          <w:bCs/>
+          <w:color w:val="000000" w:themeColor="text1"/>
+          <w:sz w:val="24"/>
+        </w:rPr>
+        <w:t>hsv</w:t>
+      </w:r>
+      <w:proofErr w:type="spellEnd"/>
+      <w:r>
+        <w:rPr>
+          <w:b w:val="0"/>
+          <w:bCs/>
+          <w:color w:val="000000" w:themeColor="text1"/>
+          <w:sz w:val="24"/>
+        </w:rPr>
+        <w:t xml:space="preserve">, </w:t>
+      </w:r>
+      <w:proofErr w:type="spellStart"/>
+      <w:r>
+        <w:rPr>
+          <w:b w:val="0"/>
+          <w:bCs/>
+          <w:color w:val="000000" w:themeColor="text1"/>
+          <w:sz w:val="24"/>
+        </w:rPr>
+        <w:t>hsl</w:t>
+      </w:r>
+      <w:proofErr w:type="spellEnd"/>
+      <w:r>
+        <w:rPr>
+          <w:b w:val="0"/>
+          <w:bCs/>
+          <w:color w:val="000000" w:themeColor="text1"/>
+          <w:sz w:val="24"/>
+        </w:rPr>
+        <w:t xml:space="preserve">, </w:t>
+      </w:r>
+      <w:proofErr w:type="spellStart"/>
+      <w:r>
+        <w:rPr>
+          <w:b w:val="0"/>
+          <w:bCs/>
+          <w:color w:val="000000" w:themeColor="text1"/>
+          <w:sz w:val="24"/>
+        </w:rPr>
+        <w:t>hwb</w:t>
+      </w:r>
+      <w:proofErr w:type="spellEnd"/>
+      <w:r>
+        <w:rPr>
+          <w:b w:val="0"/>
+          <w:bCs/>
+          <w:color w:val="000000" w:themeColor="text1"/>
+          <w:sz w:val="24"/>
+        </w:rPr>
+        <w:t xml:space="preserve">, </w:t>
+      </w:r>
+      <w:proofErr w:type="spellStart"/>
+      <w:r>
+        <w:rPr>
+          <w:b w:val="0"/>
+          <w:bCs/>
+          <w:color w:val="000000" w:themeColor="text1"/>
+          <w:sz w:val="24"/>
+        </w:rPr>
+        <w:t>cmy</w:t>
+      </w:r>
+      <w:proofErr w:type="spellEnd"/>
+      <w:r>
+        <w:rPr>
+          <w:b w:val="0"/>
+          <w:bCs/>
+          <w:color w:val="000000" w:themeColor="text1"/>
+          <w:sz w:val="24"/>
+        </w:rPr>
+        <w:t xml:space="preserve">, </w:t>
+      </w:r>
+      <w:proofErr w:type="spellStart"/>
+      <w:r>
+        <w:rPr>
+          <w:b w:val="0"/>
+          <w:bCs/>
+          <w:color w:val="000000" w:themeColor="text1"/>
+          <w:sz w:val="24"/>
+        </w:rPr>
+        <w:t>cmyk</w:t>
+      </w:r>
+      <w:proofErr w:type="spellEnd"/>
+      <w:r>
+        <w:rPr>
+          <w:b w:val="0"/>
+          <w:bCs/>
+          <w:color w:val="000000" w:themeColor="text1"/>
+          <w:sz w:val="24"/>
+        </w:rPr>
+        <w:t xml:space="preserve"> e </w:t>
+      </w:r>
+      <w:proofErr w:type="spellStart"/>
+      <w:r>
+        <w:rPr>
+          <w:b w:val="0"/>
+          <w:bCs/>
+          <w:color w:val="000000" w:themeColor="text1"/>
+          <w:sz w:val="24"/>
+        </w:rPr>
+        <w:t>delphi</w:t>
+      </w:r>
+      <w:proofErr w:type="spellEnd"/>
       <w:sdt>
         <w:sdtPr>
           <w:rPr>
@@ -28408,7 +29741,6 @@
           <w:id w:val="-1238244223"/>
           <w:citation/>
         </w:sdtPr>
-        <w:sdtEndPr/>
         <w:sdtContent>
           <w:r>
             <w:rPr>
@@ -28545,7 +29877,6 @@
           <w:id w:val="-135343799"/>
           <w:citation/>
         </w:sdtPr>
-        <w:sdtEndPr/>
         <w:sdtContent>
           <w:r>
             <w:rPr>
@@ -28628,6 +29959,7 @@
           <w:sz w:val="24"/>
         </w:rPr>
       </w:pPr>
+      <w:proofErr w:type="spellStart"/>
       <w:r>
         <w:rPr>
           <w:color w:val="000000" w:themeColor="text1"/>
@@ -28636,6 +29968,7 @@
         <w:lastRenderedPageBreak/>
         <w:t>BrModelo</w:t>
       </w:r>
+      <w:proofErr w:type="spellEnd"/>
       <w:r>
         <w:rPr>
           <w:b w:val="0"/>
@@ -28683,7 +30016,6 @@
           <w:id w:val="1276839173"/>
           <w:citation/>
         </w:sdtPr>
-        <w:sdtEndPr/>
         <w:sdtContent>
           <w:r>
             <w:rPr>
@@ -28766,6 +30098,7 @@
           <w:sz w:val="24"/>
         </w:rPr>
       </w:pPr>
+      <w:proofErr w:type="spellStart"/>
       <w:r>
         <w:rPr>
           <w:color w:val="000000" w:themeColor="text1"/>
@@ -28773,6 +30106,7 @@
         </w:rPr>
         <w:t>StarUML</w:t>
       </w:r>
+      <w:proofErr w:type="spellEnd"/>
       <w:r>
         <w:rPr>
           <w:b w:val="0"/>
@@ -28793,7 +30127,6 @@
           <w:id w:val="654102034"/>
           <w:citation/>
         </w:sdtPr>
-        <w:sdtEndPr/>
         <w:sdtContent>
           <w:r>
             <w:rPr>
@@ -29260,7 +30593,27 @@
           <w:color w:val="000000" w:themeColor="text1"/>
           <w:sz w:val="24"/>
         </w:rPr>
-        <w:t>Para a criação da base de dados deste projecto, utilizamos o Microsoft SQL Server 2019 Developer Edition que é uma solução de persistência de dados da Microsoft. Escolhemos o SQL server porque é umas das soluções que atende as características do nosso projecto. Nesta sua versão implementou algumas melhorias</w:t>
+        <w:t xml:space="preserve">Para a criação da base de dados deste projecto, utilizamos o Microsoft SQL Server 2019 Developer </w:t>
+      </w:r>
+      <w:proofErr w:type="spellStart"/>
+      <w:r>
+        <w:rPr>
+          <w:rFonts w:ascii="Times New Roman" w:hAnsi="Times New Roman" w:cs="Times New Roman"/>
+          <w:bCs/>
+          <w:color w:val="000000" w:themeColor="text1"/>
+          <w:sz w:val="24"/>
+        </w:rPr>
+        <w:t>Edition</w:t>
+      </w:r>
+      <w:proofErr w:type="spellEnd"/>
+      <w:r>
+        <w:rPr>
+          <w:rFonts w:ascii="Times New Roman" w:hAnsi="Times New Roman" w:cs="Times New Roman"/>
+          <w:bCs/>
+          <w:color w:val="000000" w:themeColor="text1"/>
+          <w:sz w:val="24"/>
+        </w:rPr>
+        <w:t xml:space="preserve"> que é uma solução de persistência de dados da Microsoft. Escolhemos o SQL server porque é umas das soluções que atende as características do nosso projecto. Nesta sua versão implementou algumas melhorias</w:t>
       </w:r>
       <w:r>
         <w:rPr>
@@ -29288,6 +30641,7 @@
           <w:sz w:val="24"/>
         </w:rPr>
       </w:pPr>
+      <w:proofErr w:type="spellStart"/>
       <w:r>
         <w:rPr>
           <w:rFonts w:cs="Times New Roman"/>
@@ -29295,7 +30649,37 @@
           <w:color w:val="000000" w:themeColor="text1"/>
           <w:sz w:val="24"/>
         </w:rPr>
-        <w:t>Big Data+ Analytics;</w:t>
+        <w:t>Big</w:t>
+      </w:r>
+      <w:proofErr w:type="spellEnd"/>
+      <w:r>
+        <w:rPr>
+          <w:rFonts w:cs="Times New Roman"/>
+          <w:b w:val="0"/>
+          <w:color w:val="000000" w:themeColor="text1"/>
+          <w:sz w:val="24"/>
+        </w:rPr>
+        <w:t xml:space="preserve"> Data+ </w:t>
+      </w:r>
+      <w:proofErr w:type="spellStart"/>
+      <w:r>
+        <w:rPr>
+          <w:rFonts w:cs="Times New Roman"/>
+          <w:b w:val="0"/>
+          <w:color w:val="000000" w:themeColor="text1"/>
+          <w:sz w:val="24"/>
+        </w:rPr>
+        <w:t>Analytics</w:t>
+      </w:r>
+      <w:proofErr w:type="spellEnd"/>
+      <w:r>
+        <w:rPr>
+          <w:rFonts w:cs="Times New Roman"/>
+          <w:b w:val="0"/>
+          <w:color w:val="000000" w:themeColor="text1"/>
+          <w:sz w:val="24"/>
+        </w:rPr>
+        <w:t>;</w:t>
       </w:r>
     </w:p>
     <w:p>
@@ -29321,7 +30705,27 @@
           <w:color w:val="000000" w:themeColor="text1"/>
           <w:sz w:val="24"/>
         </w:rPr>
-        <w:t>Melhorias de Perfomance;</w:t>
+        <w:t xml:space="preserve">Melhorias de </w:t>
+      </w:r>
+      <w:proofErr w:type="spellStart"/>
+      <w:r>
+        <w:rPr>
+          <w:rFonts w:cs="Times New Roman"/>
+          <w:b w:val="0"/>
+          <w:color w:val="000000" w:themeColor="text1"/>
+          <w:sz w:val="24"/>
+        </w:rPr>
+        <w:t>Perfomance</w:t>
+      </w:r>
+      <w:proofErr w:type="spellEnd"/>
+      <w:r>
+        <w:rPr>
+          <w:rFonts w:cs="Times New Roman"/>
+          <w:b w:val="0"/>
+          <w:color w:val="000000" w:themeColor="text1"/>
+          <w:sz w:val="24"/>
+        </w:rPr>
+        <w:t>;</w:t>
       </w:r>
     </w:p>
     <w:p>
@@ -29373,7 +30777,27 @@
           <w:color w:val="000000" w:themeColor="text1"/>
           <w:sz w:val="24"/>
         </w:rPr>
-        <w:t>Disponibilidade de missão critica-alto tempo de uptime;</w:t>
+        <w:t xml:space="preserve">Disponibilidade de missão critica-alto tempo de </w:t>
+      </w:r>
+      <w:proofErr w:type="spellStart"/>
+      <w:r>
+        <w:rPr>
+          <w:rFonts w:cs="Times New Roman"/>
+          <w:b w:val="0"/>
+          <w:color w:val="000000" w:themeColor="text1"/>
+          <w:sz w:val="24"/>
+        </w:rPr>
+        <w:t>uptime</w:t>
+      </w:r>
+      <w:proofErr w:type="spellEnd"/>
+      <w:r>
+        <w:rPr>
+          <w:rFonts w:cs="Times New Roman"/>
+          <w:b w:val="0"/>
+          <w:color w:val="000000" w:themeColor="text1"/>
+          <w:sz w:val="24"/>
+        </w:rPr>
+        <w:t>;</w:t>
       </w:r>
     </w:p>
     <w:p>
@@ -29451,7 +30875,27 @@
           <w:color w:val="000000" w:themeColor="text1"/>
           <w:sz w:val="24"/>
         </w:rPr>
-        <w:t>Novas mensagens na sys.messages;</w:t>
+        <w:t xml:space="preserve">Novas mensagens na </w:t>
+      </w:r>
+      <w:proofErr w:type="spellStart"/>
+      <w:r>
+        <w:rPr>
+          <w:rFonts w:cs="Times New Roman"/>
+          <w:b w:val="0"/>
+          <w:color w:val="000000" w:themeColor="text1"/>
+          <w:sz w:val="24"/>
+        </w:rPr>
+        <w:t>sys.messages</w:t>
+      </w:r>
+      <w:proofErr w:type="spellEnd"/>
+      <w:r>
+        <w:rPr>
+          <w:rFonts w:cs="Times New Roman"/>
+          <w:b w:val="0"/>
+          <w:color w:val="000000" w:themeColor="text1"/>
+          <w:sz w:val="24"/>
+        </w:rPr>
+        <w:t>;</w:t>
       </w:r>
     </w:p>
     <w:p>
@@ -29477,8 +30921,19 @@
           <w:color w:val="000000" w:themeColor="text1"/>
           <w:sz w:val="24"/>
         </w:rPr>
-        <w:t>Novos objectos de sistema e DMW´s</w:t>
-      </w:r>
+        <w:t xml:space="preserve">Novos objectos de sistema e </w:t>
+      </w:r>
+      <w:proofErr w:type="spellStart"/>
+      <w:r>
+        <w:rPr>
+          <w:rFonts w:cs="Times New Roman"/>
+          <w:b w:val="0"/>
+          <w:color w:val="000000" w:themeColor="text1"/>
+          <w:sz w:val="24"/>
+        </w:rPr>
+        <w:t>DMW´s</w:t>
+      </w:r>
+      <w:proofErr w:type="spellEnd"/>
       <w:sdt>
         <w:sdtPr>
           <w:rPr>
@@ -29488,7 +30943,6 @@
           <w:id w:val="581573990"/>
           <w:citation/>
         </w:sdtPr>
-        <w:sdtEndPr/>
         <w:sdtContent>
           <w:r>
             <w:rPr>
@@ -29649,7 +31103,6 @@
           <w:id w:val="537703807"/>
           <w:citation/>
         </w:sdtPr>
-        <w:sdtEndPr/>
         <w:sdtContent>
           <w:r>
             <w:rPr>
@@ -30070,7 +31523,6 @@
           <w:id w:val="-1398043408"/>
           <w:citation/>
         </w:sdtPr>
-        <w:sdtEndPr/>
         <w:sdtContent>
           <w:r>
             <w:rPr>
@@ -30775,7 +32227,6 @@
           <w:id w:val="1575466688"/>
           <w:citation/>
         </w:sdtPr>
-        <w:sdtEndPr/>
         <w:sdtContent>
           <w:r>
             <w:rPr>
@@ -31146,7 +32597,6 @@
           <w:id w:val="-1895488963"/>
           <w:citation/>
         </w:sdtPr>
-        <w:sdtEndPr/>
         <w:sdtContent>
           <w:r>
             <w:rPr>
@@ -31283,7 +32733,6 @@
           <w:id w:val="1451665838"/>
           <w:citation/>
         </w:sdtPr>
-        <w:sdtEndPr/>
         <w:sdtContent>
           <w:r>
             <w:rPr>
@@ -31411,14 +32860,27 @@
       <w:r>
         <w:t xml:space="preserve">Figura </w:t>
       </w:r>
-      <w:fldSimple w:instr=" SEQ Figura \* ARABIC ">
-        <w:r>
-          <w:rPr>
-            <w:noProof/>
-          </w:rPr>
-          <w:t>1</w:t>
-        </w:r>
-      </w:fldSimple>
+      <w:r>
+        <w:fldChar w:fldCharType="begin"/>
+      </w:r>
+      <w:r>
+        <w:instrText xml:space="preserve"> SEQ Figura \* ARABIC </w:instrText>
+      </w:r>
+      <w:r>
+        <w:fldChar w:fldCharType="separate"/>
+      </w:r>
+      <w:r>
+        <w:rPr>
+          <w:noProof/>
+        </w:rPr>
+        <w:t>1</w:t>
+      </w:r>
+      <w:r>
+        <w:rPr>
+          <w:noProof/>
+        </w:rPr>
+        <w:fldChar w:fldCharType="end"/>
+      </w:r>
     </w:p>
     <w:p>
       <w:pPr>
@@ -31685,7 +33147,6 @@
           <w:id w:val="-2068634119"/>
           <w:citation/>
         </w:sdtPr>
-        <w:sdtEndPr/>
         <w:sdtContent>
           <w:r>
             <w:rPr>
@@ -31870,7 +33331,6 @@
           <w:id w:val="-2090299804"/>
           <w:citation/>
         </w:sdtPr>
-        <w:sdtEndPr/>
         <w:sdtContent>
           <w:r>
             <w:rPr>
@@ -32047,7 +33507,6 @@
           <w:id w:val="920144195"/>
           <w:citation/>
         </w:sdtPr>
-        <w:sdtEndPr/>
         <w:sdtContent>
           <w:r>
             <w:rPr>
@@ -32228,7 +33687,6 @@
           <w:id w:val="-1420177560"/>
           <w:citation/>
         </w:sdtPr>
-        <w:sdtEndPr/>
         <w:sdtContent>
           <w:r>
             <w:rPr>
@@ -32312,21 +33770,126 @@
     <w:p>
       <w:pPr>
         <w:pStyle w:val="MonografiaUtangaSubTitul2"/>
+        <w:ind w:firstLine="708"/>
         <w:jc w:val="both"/>
         <w:rPr>
           <w:b w:val="0"/>
           <w:bCs/>
-          <w:color w:val="000000" w:themeColor="text1"/>
-          <w:sz w:val="24"/>
-        </w:rPr>
-      </w:pPr>
-      <w:r>
-        <w:rPr>
-          <w:b w:val="0"/>
-          <w:bCs/>
           <w:color w:val="FF0000"/>
           <w:sz w:val="24"/>
         </w:rPr>
+      </w:pPr>
+      <w:r>
+        <w:rPr>
+          <w:b w:val="0"/>
+          <w:bCs/>
+          <w:color w:val="000000" w:themeColor="text1"/>
+          <w:sz w:val="24"/>
+        </w:rPr>
+        <w:t xml:space="preserve">A validação de software ou mais genericamente, verificação e validação(V&amp;V), tem a intenção de mostrar que um software se adequa a suas especificações ao mesmo tempo que satisfaz as especificações do cliente </w:t>
+      </w:r>
+      <w:r>
+        <w:rPr>
+          <w:b w:val="0"/>
+          <w:bCs/>
+          <w:color w:val="000000" w:themeColor="text1"/>
+          <w:sz w:val="24"/>
+        </w:rPr>
+        <w:t>d</w:t>
+      </w:r>
+      <w:r>
+        <w:rPr>
+          <w:b w:val="0"/>
+          <w:bCs/>
+          <w:color w:val="000000" w:themeColor="text1"/>
+          <w:sz w:val="24"/>
+        </w:rPr>
+        <w:t>o sistema</w:t>
+      </w:r>
+      <w:sdt>
+        <w:sdtPr>
+          <w:rPr>
+            <w:b w:val="0"/>
+            <w:bCs/>
+            <w:color w:val="000000" w:themeColor="text1"/>
+            <w:sz w:val="24"/>
+          </w:rPr>
+          <w:id w:val="-1679504331"/>
+          <w:citation/>
+        </w:sdtPr>
+        <w:sdtContent>
+          <w:r>
+            <w:rPr>
+              <w:b w:val="0"/>
+              <w:bCs/>
+              <w:color w:val="000000" w:themeColor="text1"/>
+              <w:sz w:val="24"/>
+            </w:rPr>
+            <w:fldChar w:fldCharType="begin"/>
+          </w:r>
+          <w:r>
+            <w:rPr>
+              <w:b w:val="0"/>
+              <w:bCs/>
+              <w:color w:val="000000" w:themeColor="text1"/>
+              <w:sz w:val="24"/>
+            </w:rPr>
+            <w:instrText xml:space="preserve"> CITATION Ian11 \l 2070 </w:instrText>
+          </w:r>
+          <w:r>
+            <w:rPr>
+              <w:b w:val="0"/>
+              <w:bCs/>
+              <w:color w:val="000000" w:themeColor="text1"/>
+              <w:sz w:val="24"/>
+            </w:rPr>
+            <w:fldChar w:fldCharType="separate"/>
+          </w:r>
+          <w:r>
+            <w:rPr>
+              <w:b w:val="0"/>
+              <w:bCs/>
+              <w:noProof/>
+              <w:color w:val="000000" w:themeColor="text1"/>
+              <w:sz w:val="24"/>
+            </w:rPr>
+            <w:t xml:space="preserve"> </w:t>
+          </w:r>
+          <w:r>
+            <w:rPr>
+              <w:noProof/>
+              <w:color w:val="000000" w:themeColor="text1"/>
+              <w:sz w:val="24"/>
+            </w:rPr>
+            <w:t>(SOMMERVILLE, 2011)</w:t>
+          </w:r>
+          <w:r>
+            <w:rPr>
+              <w:b w:val="0"/>
+              <w:bCs/>
+              <w:color w:val="000000" w:themeColor="text1"/>
+              <w:sz w:val="24"/>
+            </w:rPr>
+            <w:fldChar w:fldCharType="end"/>
+          </w:r>
+        </w:sdtContent>
+      </w:sdt>
+      <w:r>
+        <w:rPr>
+          <w:b w:val="0"/>
+          <w:bCs/>
+          <w:color w:val="000000" w:themeColor="text1"/>
+          <w:sz w:val="24"/>
+        </w:rPr>
+        <w:t>.</w:t>
+      </w:r>
+      <w:r>
+        <w:rPr>
+          <w:b w:val="0"/>
+          <w:bCs/>
+          <w:color w:val="000000" w:themeColor="text1"/>
+          <w:sz w:val="24"/>
+        </w:rPr>
         <w:t xml:space="preserve"> </w:t>
       </w:r>
       <w:r>
@@ -32338,6 +33901,19 @@
         </w:rPr>
         <w:tab/>
       </w:r>
+    </w:p>
+    <w:p>
+      <w:pPr>
+        <w:pStyle w:val="MonografiaUtangaSubTitul2"/>
+        <w:ind w:firstLine="708"/>
+        <w:jc w:val="both"/>
+        <w:rPr>
+          <w:b w:val="0"/>
+          <w:bCs/>
+          <w:color w:val="000000" w:themeColor="text1"/>
+          <w:sz w:val="24"/>
+        </w:rPr>
+      </w:pPr>
       <w:r>
         <w:rPr>
           <w:b w:val="0"/>
@@ -32758,6 +34334,7 @@
           <w:color w:val="000000" w:themeColor="text1"/>
           <w:sz w:val="24"/>
         </w:rPr>
+        <w:lastRenderedPageBreak/>
         <w:t>Na</w:t>
       </w:r>
       <w:r>
@@ -32848,17 +34425,7 @@
           <w:color w:val="000000" w:themeColor="text1"/>
           <w:sz w:val="24"/>
         </w:rPr>
-        <w:t xml:space="preserve"> de versão, criador, etc. estes pacotes .nupkg podem ser publicados em repositórios </w:t>
-      </w:r>
-      <w:r>
-        <w:rPr>
-          <w:b w:val="0"/>
-          <w:bCs/>
-          <w:color w:val="000000" w:themeColor="text1"/>
-          <w:sz w:val="24"/>
-        </w:rPr>
-        <w:lastRenderedPageBreak/>
-        <w:t>públicos ou privado onde os desenvolvedores podem consumi-los, adicionando-os em seus projectos e utilizando no código as funcionalidade que fornecerem</w:t>
+        <w:t xml:space="preserve"> de versão, criador, etc. estes pacotes .nupkg podem ser publicados em repositórios públicos ou privado onde os desenvolvedores podem consumi-los, adicionando-os em seus projectos e utilizando no código as funcionalidade que fornecerem</w:t>
       </w:r>
       <w:r>
         <w:rPr>
@@ -33399,6 +34966,7 @@
           <w:sz w:val="24"/>
           <w:szCs w:val="24"/>
         </w:rPr>
+        <w:lastRenderedPageBreak/>
         <w:t>Totalmente testável (Unity Tests);</w:t>
       </w:r>
     </w:p>
@@ -33531,7 +35099,6 @@
           <w:sz w:val="24"/>
           <w:szCs w:val="24"/>
         </w:rPr>
-        <w:lastRenderedPageBreak/>
         <w:t>Integração com Active Directoty (On-Premisses e Azure);</w:t>
       </w:r>
     </w:p>
@@ -33886,14 +35453,27 @@
       <w:r>
         <w:t>Figura 2.8.</w:t>
       </w:r>
-      <w:fldSimple w:instr=" SEQ Figura \* ARABIC ">
-        <w:r>
-          <w:rPr>
-            <w:noProof/>
-          </w:rPr>
-          <w:t>2</w:t>
-        </w:r>
-      </w:fldSimple>
+      <w:r>
+        <w:fldChar w:fldCharType="begin"/>
+      </w:r>
+      <w:r>
+        <w:instrText xml:space="preserve"> SEQ Figura \* ARABIC </w:instrText>
+      </w:r>
+      <w:r>
+        <w:fldChar w:fldCharType="separate"/>
+      </w:r>
+      <w:r>
+        <w:rPr>
+          <w:noProof/>
+        </w:rPr>
+        <w:t>2</w:t>
+      </w:r>
+      <w:r>
+        <w:rPr>
+          <w:noProof/>
+        </w:rPr>
+        <w:fldChar w:fldCharType="end"/>
+      </w:r>
       <w:r>
         <w:t>.10: Modelo de Objectos do ADO.Net</w:t>
       </w:r>
@@ -33941,6 +35521,7 @@
           <w:sz w:val="24"/>
           <w:szCs w:val="24"/>
         </w:rPr>
+        <w:lastRenderedPageBreak/>
         <w:t xml:space="preserve">Neste trabalho usamos este conjunto de classes, pois devido a sua implementação, manuseio e testabilidade, quanto </w:t>
       </w:r>
       <w:r>
@@ -33992,7 +35573,6 @@
           <w:color w:val="000000" w:themeColor="text1"/>
           <w:sz w:val="24"/>
         </w:rPr>
-        <w:lastRenderedPageBreak/>
         <w:t xml:space="preserve">Segundo o Site Wikipedia.org, </w:t>
       </w:r>
       <w:r>
@@ -34038,7 +35618,27 @@
           <w:color w:val="000000" w:themeColor="text1"/>
           <w:sz w:val="24"/>
         </w:rPr>
-        <w:t>(natureza auto-descritiva).</w:t>
+        <w:t xml:space="preserve">(natureza </w:t>
+      </w:r>
+      <w:proofErr w:type="spellStart"/>
+      <w:r>
+        <w:rPr>
+          <w:b w:val="0"/>
+          <w:bCs/>
+          <w:color w:val="000000" w:themeColor="text1"/>
+          <w:sz w:val="24"/>
+        </w:rPr>
+        <w:t>auto-descritiva</w:t>
+      </w:r>
+      <w:proofErr w:type="spellEnd"/>
+      <w:r>
+        <w:rPr>
+          <w:b w:val="0"/>
+          <w:bCs/>
+          <w:color w:val="000000" w:themeColor="text1"/>
+          <w:sz w:val="24"/>
+        </w:rPr>
+        <w:t>).</w:t>
       </w:r>
     </w:p>
     <w:p>
@@ -34203,39 +35803,878 @@
       </w:r>
     </w:p>
     <w:p>
-      <w:r>
-        <w:t>Estou aqui</w:t>
-      </w:r>
-    </w:p>
+      <w:pPr>
+        <w:spacing w:before="120" w:after="120" w:line="360" w:lineRule="auto"/>
+        <w:ind w:firstLine="708"/>
+        <w:jc w:val="both"/>
+        <w:rPr>
+          <w:rFonts w:ascii="Times New Roman" w:hAnsi="Times New Roman" w:cs="Times New Roman"/>
+          <w:bCs/>
+          <w:color w:val="000000" w:themeColor="text1"/>
+          <w:sz w:val="24"/>
+          <w:szCs w:val="24"/>
+        </w:rPr>
+      </w:pPr>
+      <w:r>
+        <w:rPr>
+          <w:rFonts w:ascii="Times New Roman" w:hAnsi="Times New Roman" w:cs="Times New Roman"/>
+          <w:bCs/>
+          <w:color w:val="000000" w:themeColor="text1"/>
+          <w:sz w:val="24"/>
+          <w:szCs w:val="24"/>
+        </w:rPr>
+        <w:t>Relativamente a</w:t>
+      </w:r>
+      <w:r>
+        <w:rPr>
+          <w:rFonts w:ascii="Times New Roman" w:hAnsi="Times New Roman" w:cs="Times New Roman"/>
+          <w:bCs/>
+          <w:color w:val="000000" w:themeColor="text1"/>
+          <w:sz w:val="24"/>
+          <w:szCs w:val="24"/>
+        </w:rPr>
+        <w:t>os</w:t>
+      </w:r>
+      <w:r>
+        <w:rPr>
+          <w:rFonts w:ascii="Times New Roman" w:hAnsi="Times New Roman" w:cs="Times New Roman"/>
+          <w:bCs/>
+          <w:color w:val="000000" w:themeColor="text1"/>
+          <w:sz w:val="24"/>
+          <w:szCs w:val="24"/>
+        </w:rPr>
+        <w:t xml:space="preserve"> teste</w:t>
+      </w:r>
+      <w:r>
+        <w:rPr>
+          <w:rFonts w:ascii="Times New Roman" w:hAnsi="Times New Roman" w:cs="Times New Roman"/>
+          <w:bCs/>
+          <w:color w:val="000000" w:themeColor="text1"/>
+          <w:sz w:val="24"/>
+          <w:szCs w:val="24"/>
+        </w:rPr>
+        <w:t>s</w:t>
+      </w:r>
+      <w:r>
+        <w:rPr>
+          <w:rFonts w:ascii="Times New Roman" w:hAnsi="Times New Roman" w:cs="Times New Roman"/>
+          <w:bCs/>
+          <w:color w:val="000000" w:themeColor="text1"/>
+          <w:sz w:val="24"/>
+          <w:szCs w:val="24"/>
+        </w:rPr>
+        <w:t xml:space="preserve"> e consequentemente a qualidade do software, surgiu então a norma ISSO/IEC 9126, com objectivo de avaliar a qualidade do produto de software. Esta norma é composta por vários atributos e métricas que devem ser abordados em um software para que ele seja caracterizado um “software de qualidade”.</w:t>
+      </w:r>
+    </w:p>
+    <w:p>
+      <w:pPr>
+        <w:spacing w:before="120" w:after="120" w:line="360" w:lineRule="auto"/>
+        <w:ind w:firstLine="708"/>
+        <w:jc w:val="both"/>
+        <w:rPr>
+          <w:rFonts w:ascii="Times New Roman" w:hAnsi="Times New Roman" w:cs="Times New Roman"/>
+          <w:bCs/>
+          <w:color w:val="000000" w:themeColor="text1"/>
+          <w:sz w:val="24"/>
+          <w:szCs w:val="24"/>
+        </w:rPr>
+      </w:pPr>
+      <w:r>
+        <w:rPr>
+          <w:rFonts w:ascii="Times New Roman" w:hAnsi="Times New Roman" w:cs="Times New Roman"/>
+          <w:bCs/>
+          <w:color w:val="000000" w:themeColor="text1"/>
+          <w:sz w:val="24"/>
+          <w:szCs w:val="24"/>
+        </w:rPr>
+        <w:t>O teste é destinado a mostrar que um programa faz o que é proposto e para descobrir os defeitos do programa antes do uso. Quando se testa o software, o programa é executado usando dados fictícios e os resultado do teste são verificados à procura de erros , anomalias ou informações sobre atributos não funcionais do programa</w:t>
+      </w:r>
+      <w:sdt>
+        <w:sdtPr>
+          <w:rPr>
+            <w:rFonts w:ascii="Times New Roman" w:hAnsi="Times New Roman" w:cs="Times New Roman"/>
+            <w:bCs/>
+            <w:color w:val="000000" w:themeColor="text1"/>
+            <w:sz w:val="24"/>
+            <w:szCs w:val="24"/>
+          </w:rPr>
+          <w:id w:val="241688031"/>
+          <w:citation/>
+        </w:sdtPr>
+        <w:sdtContent>
+          <w:r>
+            <w:rPr>
+              <w:rFonts w:ascii="Times New Roman" w:hAnsi="Times New Roman" w:cs="Times New Roman"/>
+              <w:bCs/>
+              <w:color w:val="000000" w:themeColor="text1"/>
+              <w:sz w:val="24"/>
+              <w:szCs w:val="24"/>
+            </w:rPr>
+            <w:fldChar w:fldCharType="begin"/>
+          </w:r>
+          <w:r>
+            <w:rPr>
+              <w:rFonts w:ascii="Times New Roman" w:hAnsi="Times New Roman" w:cs="Times New Roman"/>
+              <w:bCs/>
+              <w:color w:val="000000" w:themeColor="text1"/>
+              <w:sz w:val="24"/>
+              <w:szCs w:val="24"/>
+            </w:rPr>
+            <w:instrText xml:space="preserve"> CITATION Ian11 \l 2070 </w:instrText>
+          </w:r>
+          <w:r>
+            <w:rPr>
+              <w:rFonts w:ascii="Times New Roman" w:hAnsi="Times New Roman" w:cs="Times New Roman"/>
+              <w:bCs/>
+              <w:color w:val="000000" w:themeColor="text1"/>
+              <w:sz w:val="24"/>
+              <w:szCs w:val="24"/>
+            </w:rPr>
+            <w:fldChar w:fldCharType="separate"/>
+          </w:r>
+          <w:r>
+            <w:rPr>
+              <w:rFonts w:ascii="Times New Roman" w:hAnsi="Times New Roman" w:cs="Times New Roman"/>
+              <w:bCs/>
+              <w:noProof/>
+              <w:color w:val="000000" w:themeColor="text1"/>
+              <w:sz w:val="24"/>
+              <w:szCs w:val="24"/>
+            </w:rPr>
+            <w:t xml:space="preserve"> </w:t>
+          </w:r>
+          <w:r>
+            <w:rPr>
+              <w:rFonts w:ascii="Times New Roman" w:hAnsi="Times New Roman" w:cs="Times New Roman"/>
+              <w:noProof/>
+              <w:color w:val="000000" w:themeColor="text1"/>
+              <w:sz w:val="24"/>
+              <w:szCs w:val="24"/>
+            </w:rPr>
+            <w:t>(SOMMERVILLE, 2011)</w:t>
+          </w:r>
+          <w:r>
+            <w:rPr>
+              <w:rFonts w:ascii="Times New Roman" w:hAnsi="Times New Roman" w:cs="Times New Roman"/>
+              <w:bCs/>
+              <w:color w:val="000000" w:themeColor="text1"/>
+              <w:sz w:val="24"/>
+              <w:szCs w:val="24"/>
+            </w:rPr>
+            <w:fldChar w:fldCharType="end"/>
+          </w:r>
+        </w:sdtContent>
+      </w:sdt>
+      <w:r>
+        <w:rPr>
+          <w:rFonts w:ascii="Times New Roman" w:hAnsi="Times New Roman" w:cs="Times New Roman"/>
+          <w:bCs/>
+          <w:color w:val="000000" w:themeColor="text1"/>
+          <w:sz w:val="24"/>
+          <w:szCs w:val="24"/>
+        </w:rPr>
+        <w:t>.</w:t>
+      </w:r>
+    </w:p>
+    <w:p>
+      <w:pPr>
+        <w:spacing w:before="120" w:after="120" w:line="360" w:lineRule="auto"/>
+        <w:ind w:firstLine="708"/>
+        <w:jc w:val="both"/>
+        <w:rPr>
+          <w:rFonts w:ascii="Times New Roman" w:hAnsi="Times New Roman" w:cs="Times New Roman"/>
+          <w:bCs/>
+          <w:color w:val="000000" w:themeColor="text1"/>
+          <w:sz w:val="24"/>
+          <w:szCs w:val="24"/>
+        </w:rPr>
+      </w:pPr>
+      <w:r>
+        <w:rPr>
+          <w:rFonts w:ascii="Times New Roman" w:hAnsi="Times New Roman" w:cs="Times New Roman"/>
+          <w:bCs/>
+          <w:color w:val="000000" w:themeColor="text1"/>
+          <w:sz w:val="24"/>
+          <w:szCs w:val="24"/>
+        </w:rPr>
+        <w:t>Entende-se como teste de software a investigação do software ou parte do mesmo a fim de fornecer informações sobre a sua qualidade em relação ao contexto em que o mesmo deve operar.</w:t>
+      </w:r>
+      <w:r>
+        <w:rPr>
+          <w:rFonts w:ascii="Times New Roman" w:hAnsi="Times New Roman" w:cs="Times New Roman"/>
+          <w:bCs/>
+          <w:color w:val="000000" w:themeColor="text1"/>
+          <w:sz w:val="24"/>
+          <w:szCs w:val="24"/>
+        </w:rPr>
+        <w:t xml:space="preserve"> Podemos então concluir que testar = Executar/usar o </w:t>
+      </w:r>
+      <w:r>
+        <w:rPr>
+          <w:rFonts w:ascii="Times New Roman" w:hAnsi="Times New Roman" w:cs="Times New Roman"/>
+          <w:bCs/>
+          <w:color w:val="000000" w:themeColor="text1"/>
+          <w:sz w:val="24"/>
+          <w:szCs w:val="24"/>
+        </w:rPr>
+        <w:t>software (</w:t>
+      </w:r>
+      <w:r>
+        <w:rPr>
+          <w:rFonts w:ascii="Times New Roman" w:hAnsi="Times New Roman" w:cs="Times New Roman"/>
+          <w:bCs/>
+          <w:color w:val="000000" w:themeColor="text1"/>
+          <w:sz w:val="24"/>
+          <w:szCs w:val="24"/>
+        </w:rPr>
+        <w:t>informação verbal)</w:t>
+      </w:r>
+      <w:r>
+        <w:rPr>
+          <w:rStyle w:val="Refdenotaderodap"/>
+          <w:rFonts w:ascii="Times New Roman" w:hAnsi="Times New Roman" w:cs="Times New Roman"/>
+          <w:bCs/>
+          <w:color w:val="000000" w:themeColor="text1"/>
+          <w:sz w:val="24"/>
+          <w:szCs w:val="24"/>
+        </w:rPr>
+        <w:footnoteReference w:id="3"/>
+      </w:r>
+      <w:r>
+        <w:rPr>
+          <w:rFonts w:ascii="Times New Roman" w:hAnsi="Times New Roman" w:cs="Times New Roman"/>
+          <w:bCs/>
+          <w:color w:val="000000" w:themeColor="text1"/>
+          <w:sz w:val="24"/>
+          <w:szCs w:val="24"/>
+        </w:rPr>
+        <w:t>.</w:t>
+      </w:r>
+    </w:p>
+    <w:p/>
     <w:p>
       <w:pPr>
         <w:pStyle w:val="SubTitulo2"/>
       </w:pPr>
-      <w:bookmarkStart w:id="59" w:name="_Toc52191477"/>
-      <w:r>
-        <w:t>Teste de Unidade</w:t>
+      <w:r>
+        <w:lastRenderedPageBreak/>
+        <w:t xml:space="preserve">Teste </w:t>
+      </w:r>
+      <w:r>
+        <w:t xml:space="preserve">de </w:t>
+      </w:r>
+      <w:r>
+        <w:t>Uni</w:t>
+      </w:r>
+      <w:r>
+        <w:t>dade</w:t>
+      </w:r>
+    </w:p>
+    <w:p>
+      <w:pPr>
+        <w:spacing w:before="120" w:after="120" w:line="360" w:lineRule="auto"/>
+        <w:ind w:firstLine="708"/>
+        <w:jc w:val="both"/>
+        <w:rPr>
+          <w:rFonts w:ascii="Times New Roman" w:hAnsi="Times New Roman" w:cs="Times New Roman"/>
+          <w:bCs/>
+          <w:color w:val="000000" w:themeColor="text1"/>
+          <w:sz w:val="24"/>
+          <w:szCs w:val="24"/>
+        </w:rPr>
+      </w:pPr>
+      <w:r>
+        <w:rPr>
+          <w:rFonts w:ascii="Times New Roman" w:hAnsi="Times New Roman" w:cs="Times New Roman"/>
+          <w:bCs/>
+          <w:color w:val="000000" w:themeColor="text1"/>
+          <w:sz w:val="24"/>
+          <w:szCs w:val="24"/>
+        </w:rPr>
+        <w:t>O teste de unidade ou teste unitário é o processo de testar os componentes de programa, como métodos ou classes de objecto. As funções individuais ou métodos são o tipo mais simples de componente</w:t>
+      </w:r>
+      <w:sdt>
+        <w:sdtPr>
+          <w:rPr>
+            <w:rFonts w:ascii="Times New Roman" w:hAnsi="Times New Roman" w:cs="Times New Roman"/>
+            <w:bCs/>
+            <w:color w:val="000000" w:themeColor="text1"/>
+            <w:sz w:val="24"/>
+            <w:szCs w:val="24"/>
+          </w:rPr>
+          <w:id w:val="-1899202560"/>
+          <w:citation/>
+        </w:sdtPr>
+        <w:sdtContent>
+          <w:r>
+            <w:rPr>
+              <w:rFonts w:ascii="Times New Roman" w:hAnsi="Times New Roman" w:cs="Times New Roman"/>
+              <w:bCs/>
+              <w:color w:val="000000" w:themeColor="text1"/>
+              <w:sz w:val="24"/>
+              <w:szCs w:val="24"/>
+            </w:rPr>
+            <w:fldChar w:fldCharType="begin"/>
+          </w:r>
+          <w:r>
+            <w:rPr>
+              <w:rFonts w:ascii="Times New Roman" w:hAnsi="Times New Roman" w:cs="Times New Roman"/>
+              <w:bCs/>
+              <w:color w:val="000000" w:themeColor="text1"/>
+              <w:sz w:val="24"/>
+              <w:szCs w:val="24"/>
+            </w:rPr>
+            <w:instrText xml:space="preserve"> CITATION Ian11 \l 2070 </w:instrText>
+          </w:r>
+          <w:r>
+            <w:rPr>
+              <w:rFonts w:ascii="Times New Roman" w:hAnsi="Times New Roman" w:cs="Times New Roman"/>
+              <w:bCs/>
+              <w:color w:val="000000" w:themeColor="text1"/>
+              <w:sz w:val="24"/>
+              <w:szCs w:val="24"/>
+            </w:rPr>
+            <w:fldChar w:fldCharType="separate"/>
+          </w:r>
+          <w:r>
+            <w:rPr>
+              <w:rFonts w:ascii="Times New Roman" w:hAnsi="Times New Roman" w:cs="Times New Roman"/>
+              <w:bCs/>
+              <w:noProof/>
+              <w:color w:val="000000" w:themeColor="text1"/>
+              <w:sz w:val="24"/>
+              <w:szCs w:val="24"/>
+            </w:rPr>
+            <w:t xml:space="preserve"> </w:t>
+          </w:r>
+          <w:r>
+            <w:rPr>
+              <w:rFonts w:ascii="Times New Roman" w:hAnsi="Times New Roman" w:cs="Times New Roman"/>
+              <w:noProof/>
+              <w:color w:val="000000" w:themeColor="text1"/>
+              <w:sz w:val="24"/>
+              <w:szCs w:val="24"/>
+            </w:rPr>
+            <w:t>(SOMMERVILLE, 2011)</w:t>
+          </w:r>
+          <w:r>
+            <w:rPr>
+              <w:rFonts w:ascii="Times New Roman" w:hAnsi="Times New Roman" w:cs="Times New Roman"/>
+              <w:bCs/>
+              <w:color w:val="000000" w:themeColor="text1"/>
+              <w:sz w:val="24"/>
+              <w:szCs w:val="24"/>
+            </w:rPr>
+            <w:fldChar w:fldCharType="end"/>
+          </w:r>
+        </w:sdtContent>
+      </w:sdt>
+      <w:r>
+        <w:rPr>
+          <w:rFonts w:ascii="Times New Roman" w:hAnsi="Times New Roman" w:cs="Times New Roman"/>
+          <w:bCs/>
+          <w:color w:val="000000" w:themeColor="text1"/>
+          <w:sz w:val="24"/>
+          <w:szCs w:val="24"/>
+        </w:rPr>
+        <w:t>.</w:t>
+      </w:r>
+    </w:p>
+    <w:p>
+      <w:pPr>
+        <w:spacing w:before="120" w:after="120" w:line="360" w:lineRule="auto"/>
+        <w:ind w:firstLine="708"/>
+        <w:jc w:val="both"/>
+        <w:rPr>
+          <w:rFonts w:ascii="Times New Roman" w:hAnsi="Times New Roman" w:cs="Times New Roman"/>
+          <w:bCs/>
+          <w:color w:val="000000" w:themeColor="text1"/>
+          <w:sz w:val="24"/>
+          <w:szCs w:val="24"/>
+        </w:rPr>
+      </w:pPr>
+      <w:r>
+        <w:rPr>
+          <w:rFonts w:ascii="Times New Roman" w:hAnsi="Times New Roman" w:cs="Times New Roman"/>
+          <w:bCs/>
+          <w:color w:val="000000" w:themeColor="text1"/>
+          <w:sz w:val="24"/>
+          <w:szCs w:val="24"/>
+        </w:rPr>
+        <w:t xml:space="preserve">Os testes unitários em softwares são efectuados durante a fase de codificação pelo próprio programador ou um </w:t>
+      </w:r>
+      <w:proofErr w:type="spellStart"/>
+      <w:r>
+        <w:rPr>
+          <w:rFonts w:ascii="Times New Roman" w:hAnsi="Times New Roman" w:cs="Times New Roman"/>
+          <w:bCs/>
+          <w:color w:val="000000" w:themeColor="text1"/>
+          <w:sz w:val="24"/>
+          <w:szCs w:val="24"/>
+        </w:rPr>
+        <w:t>code</w:t>
+      </w:r>
+      <w:proofErr w:type="spellEnd"/>
+      <w:r>
+        <w:rPr>
+          <w:rFonts w:ascii="Times New Roman" w:hAnsi="Times New Roman" w:cs="Times New Roman"/>
+          <w:bCs/>
+          <w:color w:val="000000" w:themeColor="text1"/>
+          <w:sz w:val="24"/>
+          <w:szCs w:val="24"/>
+        </w:rPr>
+        <w:t xml:space="preserve"> </w:t>
+      </w:r>
+      <w:proofErr w:type="spellStart"/>
+      <w:r>
+        <w:rPr>
+          <w:rFonts w:ascii="Times New Roman" w:hAnsi="Times New Roman" w:cs="Times New Roman"/>
+          <w:bCs/>
+          <w:color w:val="000000" w:themeColor="text1"/>
+          <w:sz w:val="24"/>
+          <w:szCs w:val="24"/>
+        </w:rPr>
+        <w:t>reviewer</w:t>
+      </w:r>
+      <w:proofErr w:type="spellEnd"/>
+      <w:r>
+        <w:rPr>
+          <w:rStyle w:val="Refdenotaderodap"/>
+          <w:rFonts w:ascii="Times New Roman" w:hAnsi="Times New Roman" w:cs="Times New Roman"/>
+          <w:bCs/>
+          <w:color w:val="000000" w:themeColor="text1"/>
+          <w:sz w:val="24"/>
+          <w:szCs w:val="24"/>
+        </w:rPr>
+        <w:footnoteReference w:id="4"/>
+      </w:r>
+      <w:r>
+        <w:rPr>
+          <w:rFonts w:ascii="Times New Roman" w:hAnsi="Times New Roman" w:cs="Times New Roman"/>
+          <w:bCs/>
+          <w:color w:val="000000" w:themeColor="text1"/>
+          <w:sz w:val="24"/>
+          <w:szCs w:val="24"/>
+        </w:rPr>
+        <w:t>.</w:t>
+      </w:r>
+      <w:r>
+        <w:rPr>
+          <w:rFonts w:ascii="Times New Roman" w:hAnsi="Times New Roman" w:cs="Times New Roman"/>
+          <w:bCs/>
+          <w:color w:val="000000" w:themeColor="text1"/>
+          <w:sz w:val="24"/>
+          <w:szCs w:val="24"/>
+        </w:rPr>
+        <w:t xml:space="preserve"> Deste modo, a medida que fomos codificando as classes, objectos e métodos, fomos testando para garantir a operacionalização correcta.</w:t>
+      </w:r>
+      <w:r>
+        <w:rPr>
+          <w:rFonts w:ascii="Times New Roman" w:hAnsi="Times New Roman" w:cs="Times New Roman"/>
+          <w:bCs/>
+          <w:color w:val="000000" w:themeColor="text1"/>
+          <w:sz w:val="24"/>
+          <w:szCs w:val="24"/>
+        </w:rPr>
+        <w:t xml:space="preserve"> Esse teste foi realizado </w:t>
+      </w:r>
+      <w:r>
+        <w:rPr>
+          <w:rFonts w:ascii="Times New Roman" w:hAnsi="Times New Roman" w:cs="Times New Roman"/>
+          <w:bCs/>
+          <w:color w:val="000000" w:themeColor="text1"/>
+          <w:sz w:val="24"/>
+          <w:szCs w:val="24"/>
+        </w:rPr>
+        <w:t xml:space="preserve">de forma manual </w:t>
+      </w:r>
+      <w:r>
+        <w:rPr>
+          <w:rFonts w:ascii="Times New Roman" w:hAnsi="Times New Roman" w:cs="Times New Roman"/>
+          <w:bCs/>
+          <w:color w:val="000000" w:themeColor="text1"/>
+          <w:sz w:val="24"/>
+          <w:szCs w:val="24"/>
+        </w:rPr>
+        <w:t>com objectivo de corrigir os bugs mais cedo possível enquanto durar a fase de desenvolvimento e para também poupar custos com re-works e correcções tardias.</w:t>
+      </w:r>
+    </w:p>
+    <w:p/>
+    <w:p>
+      <w:pPr>
+        <w:pStyle w:val="SubTitulo2"/>
+      </w:pPr>
+      <w:r>
+        <w:t xml:space="preserve">Teste de </w:t>
+      </w:r>
+      <w:r>
+        <w:t>Sistema</w:t>
+      </w:r>
+    </w:p>
+    <w:p>
+      <w:pPr>
+        <w:spacing w:before="120" w:after="120" w:line="360" w:lineRule="auto"/>
+        <w:ind w:firstLine="708"/>
+        <w:jc w:val="both"/>
+        <w:rPr>
+          <w:rFonts w:ascii="Times New Roman" w:hAnsi="Times New Roman" w:cs="Times New Roman"/>
+          <w:bCs/>
+          <w:color w:val="000000" w:themeColor="text1"/>
+          <w:sz w:val="24"/>
+          <w:szCs w:val="24"/>
+        </w:rPr>
+      </w:pPr>
+      <w:r>
+        <w:rPr>
+          <w:rFonts w:ascii="Times New Roman" w:hAnsi="Times New Roman" w:cs="Times New Roman"/>
+          <w:bCs/>
+          <w:color w:val="000000" w:themeColor="text1"/>
+          <w:sz w:val="24"/>
+          <w:szCs w:val="24"/>
+        </w:rPr>
+        <w:t>O teste de sistema verifica se os componentes são compatíveis, se interagem correctamente e transferem os dados certos no momento certo, por suas interfaces</w:t>
+      </w:r>
+      <w:sdt>
+        <w:sdtPr>
+          <w:rPr>
+            <w:rFonts w:ascii="Times New Roman" w:hAnsi="Times New Roman" w:cs="Times New Roman"/>
+            <w:bCs/>
+            <w:color w:val="000000" w:themeColor="text1"/>
+            <w:sz w:val="24"/>
+            <w:szCs w:val="24"/>
+          </w:rPr>
+          <w:id w:val="854843236"/>
+          <w:citation/>
+        </w:sdtPr>
+        <w:sdtContent>
+          <w:r>
+            <w:rPr>
+              <w:rFonts w:ascii="Times New Roman" w:hAnsi="Times New Roman" w:cs="Times New Roman"/>
+              <w:bCs/>
+              <w:color w:val="000000" w:themeColor="text1"/>
+              <w:sz w:val="24"/>
+              <w:szCs w:val="24"/>
+            </w:rPr>
+            <w:fldChar w:fldCharType="begin"/>
+          </w:r>
+          <w:r>
+            <w:rPr>
+              <w:rFonts w:ascii="Times New Roman" w:hAnsi="Times New Roman" w:cs="Times New Roman"/>
+              <w:bCs/>
+              <w:color w:val="000000" w:themeColor="text1"/>
+              <w:sz w:val="24"/>
+              <w:szCs w:val="24"/>
+            </w:rPr>
+            <w:instrText xml:space="preserve"> CITATION Ian11 \l 2070 </w:instrText>
+          </w:r>
+          <w:r>
+            <w:rPr>
+              <w:rFonts w:ascii="Times New Roman" w:hAnsi="Times New Roman" w:cs="Times New Roman"/>
+              <w:bCs/>
+              <w:color w:val="000000" w:themeColor="text1"/>
+              <w:sz w:val="24"/>
+              <w:szCs w:val="24"/>
+            </w:rPr>
+            <w:fldChar w:fldCharType="separate"/>
+          </w:r>
+          <w:r>
+            <w:rPr>
+              <w:rFonts w:ascii="Times New Roman" w:hAnsi="Times New Roman" w:cs="Times New Roman"/>
+              <w:bCs/>
+              <w:noProof/>
+              <w:color w:val="000000" w:themeColor="text1"/>
+              <w:sz w:val="24"/>
+              <w:szCs w:val="24"/>
+            </w:rPr>
+            <w:t xml:space="preserve"> </w:t>
+          </w:r>
+          <w:r>
+            <w:rPr>
+              <w:rFonts w:ascii="Times New Roman" w:hAnsi="Times New Roman" w:cs="Times New Roman"/>
+              <w:noProof/>
+              <w:color w:val="000000" w:themeColor="text1"/>
+              <w:sz w:val="24"/>
+              <w:szCs w:val="24"/>
+            </w:rPr>
+            <w:t>(SOMMERVILLE, 2011)</w:t>
+          </w:r>
+          <w:r>
+            <w:rPr>
+              <w:rFonts w:ascii="Times New Roman" w:hAnsi="Times New Roman" w:cs="Times New Roman"/>
+              <w:bCs/>
+              <w:color w:val="000000" w:themeColor="text1"/>
+              <w:sz w:val="24"/>
+              <w:szCs w:val="24"/>
+            </w:rPr>
+            <w:fldChar w:fldCharType="end"/>
+          </w:r>
+        </w:sdtContent>
+      </w:sdt>
+      <w:r>
+        <w:rPr>
+          <w:rFonts w:ascii="Times New Roman" w:hAnsi="Times New Roman" w:cs="Times New Roman"/>
+          <w:bCs/>
+          <w:color w:val="000000" w:themeColor="text1"/>
+          <w:sz w:val="24"/>
+          <w:szCs w:val="24"/>
+        </w:rPr>
+        <w:t>.</w:t>
+      </w:r>
+    </w:p>
+    <w:p>
+      <w:pPr>
+        <w:spacing w:before="120" w:after="120" w:line="360" w:lineRule="auto"/>
+        <w:ind w:firstLine="708"/>
+        <w:jc w:val="both"/>
+        <w:rPr>
+          <w:rFonts w:ascii="Times New Roman" w:hAnsi="Times New Roman" w:cs="Times New Roman"/>
+          <w:bCs/>
+          <w:color w:val="000000" w:themeColor="text1"/>
+          <w:sz w:val="24"/>
+          <w:szCs w:val="24"/>
+        </w:rPr>
+      </w:pPr>
+      <w:r>
+        <w:rPr>
+          <w:rFonts w:ascii="Times New Roman" w:hAnsi="Times New Roman" w:cs="Times New Roman"/>
+          <w:bCs/>
+          <w:color w:val="000000" w:themeColor="text1"/>
+          <w:sz w:val="24"/>
+          <w:szCs w:val="24"/>
+        </w:rPr>
+        <w:t>Entende-se também como testes de sistema o tipo de testes para verificar o comportamento completo só software baseado no documento de especificação de requisitos do software, onde seu principal foco é avaliar os requisitos funcionais do negócio.</w:t>
+      </w:r>
+    </w:p>
+    <w:p>
+      <w:pPr>
+        <w:spacing w:before="120" w:after="120" w:line="360" w:lineRule="auto"/>
+        <w:ind w:firstLine="708"/>
+        <w:jc w:val="both"/>
+        <w:rPr>
+          <w:rFonts w:ascii="Times New Roman" w:hAnsi="Times New Roman" w:cs="Times New Roman"/>
+          <w:bCs/>
+          <w:color w:val="000000" w:themeColor="text1"/>
+          <w:sz w:val="24"/>
+          <w:szCs w:val="24"/>
+        </w:rPr>
+      </w:pPr>
+      <w:r>
+        <w:rPr>
+          <w:rFonts w:ascii="Times New Roman" w:hAnsi="Times New Roman" w:cs="Times New Roman"/>
+          <w:bCs/>
+          <w:color w:val="000000" w:themeColor="text1"/>
+          <w:sz w:val="24"/>
+          <w:szCs w:val="24"/>
+        </w:rPr>
+        <w:t>Neste ponto, testávamos todas as funcionalidades do sistema de modo a certificar-se que tais funcionalidades eram executadas e cumpriam com aquele que é o propósito da sua implementação.</w:t>
+      </w:r>
+    </w:p>
+    <w:p>
+      <w:pPr>
+        <w:pStyle w:val="SubTitulo2"/>
+      </w:pPr>
+      <w:bookmarkStart w:id="59" w:name="_Toc52191479"/>
+      <w:r>
+        <w:t>Teste de Aceitação</w:t>
       </w:r>
       <w:bookmarkEnd w:id="59"/>
     </w:p>
     <w:p>
       <w:pPr>
-        <w:pStyle w:val="SubTitulo2"/>
-      </w:pPr>
-      <w:bookmarkStart w:id="60" w:name="_Toc52191478"/>
-      <w:r>
-        <w:t>Teste de Integração</w:t>
-      </w:r>
-      <w:bookmarkEnd w:id="60"/>
-    </w:p>
-    <w:p>
-      <w:pPr>
-        <w:pStyle w:val="SubTitulo2"/>
-      </w:pPr>
-      <w:bookmarkStart w:id="61" w:name="_Toc52191479"/>
-      <w:r>
-        <w:t>Teste de Aceitação</w:t>
-      </w:r>
-      <w:bookmarkEnd w:id="61"/>
+        <w:spacing w:before="120" w:after="120" w:line="360" w:lineRule="auto"/>
+        <w:ind w:firstLine="708"/>
+        <w:jc w:val="both"/>
+        <w:rPr>
+          <w:rFonts w:ascii="Times New Roman" w:hAnsi="Times New Roman" w:cs="Times New Roman"/>
+          <w:bCs/>
+          <w:color w:val="000000" w:themeColor="text1"/>
+          <w:sz w:val="24"/>
+          <w:szCs w:val="24"/>
+        </w:rPr>
+      </w:pPr>
+      <w:r>
+        <w:rPr>
+          <w:rFonts w:ascii="Times New Roman" w:hAnsi="Times New Roman" w:cs="Times New Roman"/>
+          <w:bCs/>
+          <w:color w:val="000000" w:themeColor="text1"/>
+          <w:sz w:val="24"/>
+          <w:szCs w:val="24"/>
+        </w:rPr>
+        <w:t xml:space="preserve">Entende-se como testes de aceitação o tipo de testes realizado pelo cliente e um grupo selecto de utilizadores </w:t>
+      </w:r>
+      <w:r>
+        <w:rPr>
+          <w:rFonts w:ascii="Times New Roman" w:hAnsi="Times New Roman" w:cs="Times New Roman"/>
+          <w:bCs/>
+          <w:color w:val="000000" w:themeColor="text1"/>
+          <w:sz w:val="24"/>
+          <w:szCs w:val="24"/>
+        </w:rPr>
+        <w:t>finais (</w:t>
+      </w:r>
+      <w:proofErr w:type="spellStart"/>
+      <w:r>
+        <w:rPr>
+          <w:rFonts w:ascii="Times New Roman" w:hAnsi="Times New Roman" w:cs="Times New Roman"/>
+          <w:bCs/>
+          <w:color w:val="000000" w:themeColor="text1"/>
+          <w:sz w:val="24"/>
+          <w:szCs w:val="24"/>
+        </w:rPr>
+        <w:t>Keys-Users</w:t>
+      </w:r>
+      <w:proofErr w:type="spellEnd"/>
+      <w:r>
+        <w:rPr>
+          <w:rFonts w:ascii="Times New Roman" w:hAnsi="Times New Roman" w:cs="Times New Roman"/>
+          <w:bCs/>
+          <w:color w:val="000000" w:themeColor="text1"/>
+          <w:sz w:val="24"/>
+          <w:szCs w:val="24"/>
+        </w:rPr>
+        <w:t>) para certificar o software em relação aos requisitos previamente acordados.</w:t>
+      </w:r>
+      <w:r>
+        <w:rPr>
+          <w:rFonts w:ascii="Times New Roman" w:hAnsi="Times New Roman" w:cs="Times New Roman"/>
+          <w:bCs/>
+          <w:color w:val="000000" w:themeColor="text1"/>
+          <w:sz w:val="24"/>
+          <w:szCs w:val="24"/>
+        </w:rPr>
+        <w:t xml:space="preserve"> Este teste acontece na fase final da fase de testes, antes que a aplicação seja movida para o ambiente de produção ou lançada para o mercado</w:t>
+      </w:r>
+      <w:sdt>
+        <w:sdtPr>
+          <w:rPr>
+            <w:rFonts w:ascii="Times New Roman" w:hAnsi="Times New Roman" w:cs="Times New Roman"/>
+            <w:bCs/>
+            <w:color w:val="000000" w:themeColor="text1"/>
+            <w:sz w:val="24"/>
+            <w:szCs w:val="24"/>
+          </w:rPr>
+          <w:id w:val="-1170485580"/>
+          <w:citation/>
+        </w:sdtPr>
+        <w:sdtContent>
+          <w:r>
+            <w:rPr>
+              <w:rFonts w:ascii="Times New Roman" w:hAnsi="Times New Roman" w:cs="Times New Roman"/>
+              <w:bCs/>
+              <w:color w:val="000000" w:themeColor="text1"/>
+              <w:sz w:val="24"/>
+              <w:szCs w:val="24"/>
+            </w:rPr>
+            <w:fldChar w:fldCharType="begin"/>
+          </w:r>
+          <w:r>
+            <w:rPr>
+              <w:rFonts w:ascii="Times New Roman" w:hAnsi="Times New Roman" w:cs="Times New Roman"/>
+              <w:bCs/>
+              <w:color w:val="000000" w:themeColor="text1"/>
+              <w:sz w:val="24"/>
+              <w:szCs w:val="24"/>
+            </w:rPr>
+            <w:instrText xml:space="preserve"> CITATION BEN19 \l 2070 </w:instrText>
+          </w:r>
+          <w:r>
+            <w:rPr>
+              <w:rFonts w:ascii="Times New Roman" w:hAnsi="Times New Roman" w:cs="Times New Roman"/>
+              <w:bCs/>
+              <w:color w:val="000000" w:themeColor="text1"/>
+              <w:sz w:val="24"/>
+              <w:szCs w:val="24"/>
+            </w:rPr>
+            <w:fldChar w:fldCharType="separate"/>
+          </w:r>
+          <w:r>
+            <w:rPr>
+              <w:rFonts w:ascii="Times New Roman" w:hAnsi="Times New Roman" w:cs="Times New Roman"/>
+              <w:bCs/>
+              <w:noProof/>
+              <w:color w:val="000000" w:themeColor="text1"/>
+              <w:sz w:val="24"/>
+              <w:szCs w:val="24"/>
+            </w:rPr>
+            <w:t xml:space="preserve"> </w:t>
+          </w:r>
+          <w:r>
+            <w:rPr>
+              <w:rFonts w:ascii="Times New Roman" w:hAnsi="Times New Roman" w:cs="Times New Roman"/>
+              <w:noProof/>
+              <w:color w:val="000000" w:themeColor="text1"/>
+              <w:sz w:val="24"/>
+              <w:szCs w:val="24"/>
+            </w:rPr>
+            <w:t>(BENGUI, 2019)</w:t>
+          </w:r>
+          <w:r>
+            <w:rPr>
+              <w:rFonts w:ascii="Times New Roman" w:hAnsi="Times New Roman" w:cs="Times New Roman"/>
+              <w:bCs/>
+              <w:color w:val="000000" w:themeColor="text1"/>
+              <w:sz w:val="24"/>
+              <w:szCs w:val="24"/>
+            </w:rPr>
+            <w:fldChar w:fldCharType="end"/>
+          </w:r>
+        </w:sdtContent>
+      </w:sdt>
+      <w:r>
+        <w:rPr>
+          <w:rFonts w:ascii="Times New Roman" w:hAnsi="Times New Roman" w:cs="Times New Roman"/>
+          <w:bCs/>
+          <w:color w:val="000000" w:themeColor="text1"/>
+          <w:sz w:val="24"/>
+          <w:szCs w:val="24"/>
+        </w:rPr>
+        <w:t>.</w:t>
+      </w:r>
+    </w:p>
+    <w:p>
+      <w:pPr>
+        <w:spacing w:before="120" w:after="120" w:line="360" w:lineRule="auto"/>
+        <w:ind w:firstLine="708"/>
+        <w:jc w:val="both"/>
+        <w:rPr>
+          <w:rFonts w:ascii="Times New Roman" w:hAnsi="Times New Roman" w:cs="Times New Roman"/>
+          <w:sz w:val="24"/>
+          <w:szCs w:val="24"/>
+        </w:rPr>
+      </w:pPr>
+      <w:r>
+        <w:rPr>
+          <w:rFonts w:ascii="Times New Roman" w:hAnsi="Times New Roman" w:cs="Times New Roman"/>
+          <w:bCs/>
+          <w:color w:val="000000" w:themeColor="text1"/>
+          <w:sz w:val="24"/>
+          <w:szCs w:val="24"/>
+        </w:rPr>
+        <w:t xml:space="preserve">Infelizmente, por questões alheias a nossa vontade, não nos foi possível efectuar este tipo de teste visto que o a Administração Municipal de Malanje, se encontra a trabalhar com </w:t>
+      </w:r>
+      <w:r>
+        <w:rPr>
+          <w:rFonts w:ascii="Times New Roman" w:hAnsi="Times New Roman" w:cs="Times New Roman"/>
+          <w:bCs/>
+          <w:color w:val="000000" w:themeColor="text1"/>
+          <w:sz w:val="24"/>
+          <w:szCs w:val="24"/>
+        </w:rPr>
+        <w:lastRenderedPageBreak/>
+        <w:t xml:space="preserve">um número reduzido de efectivos por conta da pandemia que assola o mundo, em especial o nosso pais. </w:t>
+      </w:r>
+    </w:p>
+    <w:p>
+      <w:pPr>
+        <w:spacing w:before="120" w:after="120" w:line="360" w:lineRule="auto"/>
+        <w:ind w:firstLine="708"/>
+        <w:jc w:val="both"/>
+        <w:rPr>
+          <w:rFonts w:ascii="Times New Roman" w:hAnsi="Times New Roman" w:cs="Times New Roman"/>
+          <w:sz w:val="24"/>
+          <w:szCs w:val="24"/>
+        </w:rPr>
+      </w:pPr>
     </w:p>
     <w:p>
       <w:pPr>
@@ -34261,11 +36700,11 @@
       <w:pPr>
         <w:pStyle w:val="Ttulo1"/>
       </w:pPr>
-      <w:bookmarkStart w:id="62" w:name="_Toc52191480"/>
+      <w:bookmarkStart w:id="60" w:name="_Toc52191480"/>
       <w:r>
         <w:t>CAPÍTULO: 3-  RESULTADOS</w:t>
       </w:r>
-      <w:bookmarkEnd w:id="62"/>
+      <w:bookmarkEnd w:id="60"/>
     </w:p>
     <w:p>
       <w:pPr>
@@ -34287,12 +36726,12 @@
           <w:szCs w:val="26"/>
         </w:rPr>
       </w:pPr>
-      <w:bookmarkStart w:id="63" w:name="_Toc50001244"/>
-      <w:bookmarkStart w:id="64" w:name="_Toc50420277"/>
-      <w:bookmarkStart w:id="65" w:name="_Toc52191481"/>
+      <w:bookmarkStart w:id="61" w:name="_Toc50001244"/>
+      <w:bookmarkStart w:id="62" w:name="_Toc50420277"/>
+      <w:bookmarkStart w:id="63" w:name="_Toc52191481"/>
+      <w:bookmarkEnd w:id="61"/>
+      <w:bookmarkEnd w:id="62"/>
       <w:bookmarkEnd w:id="63"/>
-      <w:bookmarkEnd w:id="64"/>
-      <w:bookmarkEnd w:id="65"/>
     </w:p>
     <w:p>
       <w:pPr>
@@ -34314,12 +36753,12 @@
           <w:szCs w:val="26"/>
         </w:rPr>
       </w:pPr>
-      <w:bookmarkStart w:id="66" w:name="_Toc50001245"/>
-      <w:bookmarkStart w:id="67" w:name="_Toc50420278"/>
-      <w:bookmarkStart w:id="68" w:name="_Toc52191482"/>
+      <w:bookmarkStart w:id="64" w:name="_Toc50001245"/>
+      <w:bookmarkStart w:id="65" w:name="_Toc50420278"/>
+      <w:bookmarkStart w:id="66" w:name="_Toc52191482"/>
+      <w:bookmarkEnd w:id="64"/>
+      <w:bookmarkEnd w:id="65"/>
       <w:bookmarkEnd w:id="66"/>
-      <w:bookmarkEnd w:id="67"/>
-      <w:bookmarkEnd w:id="68"/>
     </w:p>
     <w:p>
       <w:pPr>
@@ -34329,44 +36768,44 @@
           <w:numId w:val="13"/>
         </w:numPr>
       </w:pPr>
-      <w:bookmarkStart w:id="69" w:name="_Toc52191483"/>
+      <w:bookmarkStart w:id="67" w:name="_Toc52191483"/>
       <w:r>
         <w:t>Descrição do Projecto</w:t>
       </w:r>
+      <w:bookmarkEnd w:id="67"/>
+    </w:p>
+    <w:p>
+      <w:pPr>
+        <w:pStyle w:val="Ttulo2"/>
+      </w:pPr>
+      <w:bookmarkStart w:id="68" w:name="_Toc52191484"/>
+      <w:r>
+        <w:t>Interfaces do Sistema</w:t>
+      </w:r>
+      <w:bookmarkEnd w:id="68"/>
+    </w:p>
+    <w:p>
+      <w:pPr>
+        <w:pStyle w:val="SubTitulo2"/>
+      </w:pPr>
+      <w:bookmarkStart w:id="69" w:name="_Toc52191485"/>
+      <w:r>
+        <w:t xml:space="preserve">Tela do </w:t>
+      </w:r>
+      <w:r>
+        <w:t>Administrador</w:t>
+      </w:r>
       <w:bookmarkEnd w:id="69"/>
     </w:p>
     <w:p>
       <w:pPr>
-        <w:pStyle w:val="Ttulo2"/>
-      </w:pPr>
-      <w:bookmarkStart w:id="70" w:name="_Toc52191484"/>
-      <w:r>
-        <w:t>Interfaces do Sistema</w:t>
+        <w:pStyle w:val="SubTitulo2"/>
+      </w:pPr>
+      <w:bookmarkStart w:id="70" w:name="_Toc52191486"/>
+      <w:r>
+        <w:t>Tela do Atendente</w:t>
       </w:r>
       <w:bookmarkEnd w:id="70"/>
-    </w:p>
-    <w:p>
-      <w:pPr>
-        <w:pStyle w:val="SubTitulo2"/>
-      </w:pPr>
-      <w:bookmarkStart w:id="71" w:name="_Toc52191485"/>
-      <w:r>
-        <w:t xml:space="preserve">Tela do </w:t>
-      </w:r>
-      <w:r>
-        <w:t>Administrador</w:t>
-      </w:r>
-      <w:bookmarkEnd w:id="71"/>
-    </w:p>
-    <w:p>
-      <w:pPr>
-        <w:pStyle w:val="SubTitulo2"/>
-      </w:pPr>
-      <w:bookmarkStart w:id="72" w:name="_Toc52191486"/>
-      <w:r>
-        <w:t>Tela do Atendente</w:t>
-      </w:r>
-      <w:bookmarkEnd w:id="72"/>
     </w:p>
     <w:p/>
     <w:p>
@@ -34494,11 +36933,11 @@
       <w:pPr>
         <w:pStyle w:val="Ttulo1"/>
       </w:pPr>
-      <w:bookmarkStart w:id="73" w:name="_Toc52191487"/>
+      <w:bookmarkStart w:id="71" w:name="_Toc52191487"/>
       <w:r>
         <w:t>CONCLUSÃO E RECOMENDAÇÕES</w:t>
       </w:r>
-      <w:bookmarkEnd w:id="73"/>
+      <w:bookmarkEnd w:id="71"/>
     </w:p>
     <w:p/>
     <w:p>
@@ -34507,11 +36946,12 @@
         <w:ind w:left="0"/>
         <w:jc w:val="left"/>
       </w:pPr>
-      <w:bookmarkStart w:id="74" w:name="_Toc52191488"/>
-      <w:r>
+      <w:bookmarkStart w:id="72" w:name="_Toc52191488"/>
+      <w:r>
+        <w:lastRenderedPageBreak/>
         <w:t>CONCLUSÃO</w:t>
       </w:r>
-      <w:bookmarkEnd w:id="74"/>
+      <w:bookmarkEnd w:id="72"/>
     </w:p>
     <w:p/>
     <w:p/>
@@ -34521,11 +36961,11 @@
         <w:ind w:left="0"/>
         <w:jc w:val="left"/>
       </w:pPr>
-      <w:bookmarkStart w:id="75" w:name="_Toc52191489"/>
+      <w:bookmarkStart w:id="73" w:name="_Toc52191489"/>
       <w:r>
         <w:t>RECOMENDAÇÕES</w:t>
       </w:r>
-      <w:bookmarkEnd w:id="75"/>
+      <w:bookmarkEnd w:id="73"/>
     </w:p>
     <w:p/>
     <w:p/>
@@ -34557,11 +36997,11 @@
         <w:pStyle w:val="Ttulo1"/>
         <w:ind w:left="0"/>
       </w:pPr>
-      <w:bookmarkStart w:id="76" w:name="_Toc52191490"/>
+      <w:bookmarkStart w:id="74" w:name="_Toc52191490"/>
       <w:r>
         <w:t>REFERÊNCIAS BIBLIOGRAFICAS</w:t>
       </w:r>
-      <w:bookmarkEnd w:id="76"/>
+      <w:bookmarkEnd w:id="74"/>
     </w:p>
     <w:p/>
     <w:p/>
@@ -34598,11 +37038,11 @@
         <w:pStyle w:val="Ttulo1"/>
         <w:ind w:left="0"/>
       </w:pPr>
-      <w:bookmarkStart w:id="77" w:name="_Toc52191491"/>
+      <w:bookmarkStart w:id="75" w:name="_Toc52191491"/>
       <w:r>
         <w:t>APÊNDICE</w:t>
       </w:r>
-      <w:bookmarkEnd w:id="77"/>
+      <w:bookmarkEnd w:id="75"/>
     </w:p>
     <w:p/>
     <w:p/>
@@ -34639,11 +37079,11 @@
         <w:pStyle w:val="Ttulo1"/>
         <w:ind w:left="0"/>
       </w:pPr>
-      <w:bookmarkStart w:id="78" w:name="_Toc52191492"/>
+      <w:bookmarkStart w:id="76" w:name="_Toc52191492"/>
       <w:r>
         <w:t>ANEXOS</w:t>
       </w:r>
-      <w:bookmarkEnd w:id="78"/>
+      <w:bookmarkEnd w:id="76"/>
     </w:p>
     <w:p/>
     <w:p/>
@@ -34680,11 +37120,11 @@
         <w:pStyle w:val="Ttulo1"/>
         <w:ind w:left="0"/>
       </w:pPr>
-      <w:bookmarkStart w:id="79" w:name="_Toc52191493"/>
+      <w:bookmarkStart w:id="77" w:name="_Toc52191493"/>
       <w:r>
         <w:t>GLOSSÁRIO</w:t>
       </w:r>
-      <w:bookmarkEnd w:id="79"/>
+      <w:bookmarkEnd w:id="77"/>
     </w:p>
     <w:sectPr>
       <w:headerReference w:type="default" r:id="rId44"/>
@@ -34849,7 +37289,6 @@
         <w:docPartUnique/>
       </w:docPartObj>
     </w:sdtPr>
-    <w:sdtEndPr/>
     <w:sdtContent>
       <w:p>
         <w:pPr>
@@ -34933,6 +37372,50 @@
       </w:r>
       <w:r>
         <w:t xml:space="preserve"> Maneiro O que é Scaffolding. Mensagem respondida por stackoverflow português em 23/Março/2016.</w:t>
+      </w:r>
+    </w:p>
+  </w:footnote>
+  <w:footnote w:id="3">
+    <w:p>
+      <w:pPr>
+        <w:pStyle w:val="Textodenotaderodap"/>
+      </w:pPr>
+      <w:r>
+        <w:rPr>
+          <w:rStyle w:val="Refdenotaderodap"/>
+        </w:rPr>
+        <w:footnoteRef/>
+      </w:r>
+      <w:r>
+        <w:t xml:space="preserve">Informação </w:t>
+      </w:r>
+      <w:r>
+        <w:t>fornecida</w:t>
+      </w:r>
+      <w:r>
+        <w:t xml:space="preserve"> por </w:t>
+      </w:r>
+      <w:r>
+        <w:t>Bengui na aula de Qualidade S. Informação, p.8 em Luanda, em 2019.</w:t>
+      </w:r>
+      <w:r>
+        <w:t xml:space="preserve"> </w:t>
+      </w:r>
+    </w:p>
+  </w:footnote>
+  <w:footnote w:id="4">
+    <w:p>
+      <w:pPr>
+        <w:pStyle w:val="Textodenotaderodap"/>
+      </w:pPr>
+      <w:r>
+        <w:rPr>
+          <w:rStyle w:val="Refdenotaderodap"/>
+        </w:rPr>
+        <w:footnoteRef/>
+      </w:r>
+      <w:r>
+        <w:t xml:space="preserve"> Ibid., p.35</w:t>
       </w:r>
     </w:p>
   </w:footnote>
@@ -38136,6 +40619,66 @@
   </w:num>
   <w:num w:numId="33">
     <w:abstractNumId w:val="11"/>
+  </w:num>
+  <w:num w:numId="34">
+    <w:abstractNumId w:val="21"/>
+    <w:lvlOverride w:ilvl="0">
+      <w:startOverride w:val="2"/>
+    </w:lvlOverride>
+    <w:lvlOverride w:ilvl="1">
+      <w:startOverride w:val="1"/>
+    </w:lvlOverride>
+    <w:lvlOverride w:ilvl="2">
+      <w:startOverride w:val="1"/>
+    </w:lvlOverride>
+    <w:lvlOverride w:ilvl="3">
+      <w:startOverride w:val="1"/>
+    </w:lvlOverride>
+    <w:lvlOverride w:ilvl="4">
+      <w:startOverride w:val="1"/>
+    </w:lvlOverride>
+    <w:lvlOverride w:ilvl="5">
+      <w:startOverride w:val="1"/>
+    </w:lvlOverride>
+    <w:lvlOverride w:ilvl="6">
+      <w:startOverride w:val="1"/>
+    </w:lvlOverride>
+    <w:lvlOverride w:ilvl="7">
+      <w:startOverride w:val="1"/>
+    </w:lvlOverride>
+    <w:lvlOverride w:ilvl="8">
+      <w:startOverride w:val="1"/>
+    </w:lvlOverride>
+  </w:num>
+  <w:num w:numId="35">
+    <w:abstractNumId w:val="21"/>
+    <w:lvlOverride w:ilvl="0">
+      <w:startOverride w:val="2"/>
+    </w:lvlOverride>
+    <w:lvlOverride w:ilvl="1">
+      <w:startOverride w:val="1"/>
+    </w:lvlOverride>
+    <w:lvlOverride w:ilvl="2">
+      <w:startOverride w:val="1"/>
+    </w:lvlOverride>
+    <w:lvlOverride w:ilvl="3">
+      <w:startOverride w:val="1"/>
+    </w:lvlOverride>
+    <w:lvlOverride w:ilvl="4">
+      <w:startOverride w:val="1"/>
+    </w:lvlOverride>
+    <w:lvlOverride w:ilvl="5">
+      <w:startOverride w:val="1"/>
+    </w:lvlOverride>
+    <w:lvlOverride w:ilvl="6">
+      <w:startOverride w:val="1"/>
+    </w:lvlOverride>
+    <w:lvlOverride w:ilvl="7">
+      <w:startOverride w:val="1"/>
+    </w:lvlOverride>
+    <w:lvlOverride w:ilvl="8">
+      <w:startOverride w:val="1"/>
+    </w:lvlOverride>
   </w:num>
 </w:numbering>
 </file>
@@ -39504,7 +42047,7 @@
       </b:Author>
     </b:Author>
     <b:LCID>pt-PT</b:LCID>
-    <b:RefOrder>19</b:RefOrder>
+    <b:RefOrder>20</b:RefOrder>
   </b:Source>
   <b:Source>
     <b:Tag>Ian11</b:Tag>
@@ -39547,7 +42090,7 @@
         </b:NameList>
       </b:Author>
     </b:Author>
-    <b:RefOrder>20</b:RefOrder>
+    <b:RefOrder>21</b:RefOrder>
   </b:Source>
   <b:Source>
     <b:Tag>Des20</b:Tag>
@@ -39569,7 +42112,7 @@
     <b:MonthAccessed>Julho</b:MonthAccessed>
     <b:DayAccessed>23</b:DayAccessed>
     <b:URL>https://pt.wikipedia.org/wiki/Regras_de_neg%C3%B3cio</b:URL>
-    <b:RefOrder>21</b:RefOrder>
+    <b:RefOrder>22</b:RefOrder>
   </b:Source>
   <b:Source>
     <b:Tag>SIL01</b:Tag>
@@ -39596,7 +42139,7 @@
         </b:NameList>
       </b:Author>
     </b:Author>
-    <b:RefOrder>22</b:RefOrder>
+    <b:RefOrder>23</b:RefOrder>
   </b:Source>
   <b:Source>
     <b:Tag>RAM13</b:Tag>
@@ -39617,7 +42160,7 @@
         </b:NameList>
       </b:Author>
     </b:Author>
-    <b:RefOrder>23</b:RefOrder>
+    <b:RefOrder>24</b:RefOrder>
   </b:Source>
   <b:Source>
     <b:Tag>blo17</b:Tag>
@@ -39960,11 +42503,33 @@
     </b:Author>
     <b:RefOrder>18</b:RefOrder>
   </b:Source>
+  <b:Source>
+    <b:Tag>BEN19</b:Tag>
+    <b:SourceType>Report</b:SourceType>
+    <b:Guid>{A2AF968D-73C6-4C08-A277-FF98564CBA85}</b:Guid>
+    <b:Title>Qualidade nos Sistema de Informação</b:Title>
+    <b:Year>2019</b:Year>
+    <b:City>Capolo II</b:City>
+    <b:Institution>Universidade Tecnica de Angola</b:Institution>
+    <b:Pages>8</b:Pages>
+    <b:Author>
+      <b:Author>
+        <b:NameList>
+          <b:Person>
+            <b:Last>BENGUI</b:Last>
+            <b:Middle>Fernando</b:Middle>
+            <b:First>Gessildo</b:First>
+          </b:Person>
+        </b:NameList>
+      </b:Author>
+    </b:Author>
+    <b:RefOrder>19</b:RefOrder>
+  </b:Source>
 </b:Sources>
 </file>
 
 <file path=customXml/itemProps1.xml><?xml version="1.0" encoding="utf-8"?>
-<ds:datastoreItem xmlns:ds="http://schemas.openxmlformats.org/officeDocument/2006/customXml" ds:itemID="{D612FBDF-0F90-47F0-A227-72FFDEC8A700}">
+<ds:datastoreItem xmlns:ds="http://schemas.openxmlformats.org/officeDocument/2006/customXml" ds:itemID="{5E6BED07-5C34-4BF9-A058-227F632B5B1A}">
   <ds:schemaRefs>
     <ds:schemaRef ds:uri="http://schemas.openxmlformats.org/officeDocument/2006/bibliography"/>
   </ds:schemaRefs>

</xml_diff>